<commit_message>
font and help cleanup
</commit_message>
<xml_diff>
--- a/myCBD/myData/appText/AppTextWord.docx
+++ b/myCBD/myData/appText/AppTextWord.docx
@@ -3766,15 +3766,2067 @@
         <w:rPr>
           <w:rFonts w:ascii="Courier New" w:hAnsi="Courier New" w:cs="Courier New"/>
         </w:rPr>
-        <w:t>Not shown in the app</w:t>
+        <w:t xml:space="preserve">Not shown in the app is </w:t>
+      </w:r>
+      <w:r>
+        <w:rPr>
+          <w:rFonts w:ascii="Courier New" w:hAnsi="Courier New" w:cs="Courier New"/>
+        </w:rPr>
+        <w:t xml:space="preserve">the </w:t>
+      </w:r>
+      <w:r>
+        <w:rPr>
+          <w:rFonts w:ascii="Courier New" w:hAnsi="Courier New" w:cs="Courier New"/>
+        </w:rPr>
+        <w:t xml:space="preserve">underlying </w:t>
+      </w:r>
+      <w:r>
+        <w:rPr>
+          <w:rFonts w:ascii="Courier New" w:hAnsi="Courier New" w:cs="Courier New"/>
+        </w:rPr>
+        <w:t>"</w:t>
+      </w:r>
+      <w:r>
+        <w:rPr>
+          <w:rFonts w:ascii="Courier New" w:hAnsi="Courier New" w:cs="Courier New"/>
+        </w:rPr>
+        <w:t>Base Level</w:t>
+      </w:r>
+      <w:r>
+        <w:rPr>
+          <w:rFonts w:ascii="Courier New" w:hAnsi="Courier New" w:cs="Courier New"/>
+        </w:rPr>
+        <w:t>"</w:t>
+      </w:r>
+      <w:r>
+        <w:rPr>
+          <w:rFonts w:ascii="Courier New" w:hAnsi="Courier New" w:cs="Courier New"/>
+        </w:rPr>
+        <w:t xml:space="preserve">. Each and every condition in the </w:t>
+      </w:r>
+      <w:r>
+        <w:rPr>
+          <w:rFonts w:ascii="Courier New" w:hAnsi="Courier New" w:cs="Courier New"/>
+        </w:rPr>
+        <w:t>"</w:t>
+      </w:r>
+      <w:r>
+        <w:rPr>
+          <w:rFonts w:ascii="Courier New" w:hAnsi="Courier New" w:cs="Courier New"/>
+        </w:rPr>
+        <w:t>Base Level</w:t>
+      </w:r>
+      <w:r>
+        <w:rPr>
+          <w:rFonts w:ascii="Courier New" w:hAnsi="Courier New" w:cs="Courier New"/>
+        </w:rPr>
+        <w:t>"</w:t>
+      </w:r>
+      <w:r>
+        <w:rPr>
+          <w:rFonts w:ascii="Courier New" w:hAnsi="Courier New" w:cs="Courier New"/>
+        </w:rPr>
+        <w:t xml:space="preserve"> rolls up to one</w:t>
+      </w:r>
+      <w:r>
+        <w:rPr>
+          <w:rFonts w:ascii="Courier New" w:hAnsi="Courier New" w:cs="Courier New"/>
+        </w:rPr>
+        <w:t xml:space="preserve"> and only one</w:t>
+      </w:r>
+      <w:r>
+        <w:rPr>
+          <w:rFonts w:ascii="Courier New" w:hAnsi="Courier New" w:cs="Courier New"/>
+        </w:rPr>
+        <w:t xml:space="preserve"> </w:t>
+      </w:r>
+      <w:r>
+        <w:rPr>
+          <w:rFonts w:ascii="Courier New" w:hAnsi="Courier New" w:cs="Courier New"/>
+        </w:rPr>
+        <w:t>"</w:t>
+      </w:r>
+      <w:r>
+        <w:rPr>
+          <w:rFonts w:ascii="Courier New" w:hAnsi="Courier New" w:cs="Courier New"/>
+        </w:rPr>
+        <w:t>Public Health Level</w:t>
+      </w:r>
+      <w:r>
+        <w:rPr>
+          <w:rFonts w:ascii="Courier New" w:hAnsi="Courier New" w:cs="Courier New"/>
+        </w:rPr>
+        <w:t>"</w:t>
+      </w:r>
+      <w:r>
+        <w:rPr>
+          <w:rFonts w:ascii="Courier New" w:hAnsi="Courier New" w:cs="Courier New"/>
+        </w:rPr>
+        <w:t xml:space="preserve"> condition (regardless of whether the </w:t>
+      </w:r>
+      <w:r>
+        <w:rPr>
+          <w:rFonts w:ascii="Courier New" w:hAnsi="Courier New" w:cs="Courier New"/>
+        </w:rPr>
+        <w:t>"Base Level"</w:t>
+      </w:r>
+      <w:r>
+        <w:rPr>
+          <w:rFonts w:ascii="Courier New" w:hAnsi="Courier New" w:cs="Courier New"/>
+        </w:rPr>
+        <w:t xml:space="preserve"> </w:t>
+      </w:r>
+      <w:r>
+        <w:rPr>
+          <w:rFonts w:ascii="Courier New" w:hAnsi="Courier New" w:cs="Courier New"/>
+        </w:rPr>
+        <w:t xml:space="preserve">condition is shown in the </w:t>
+      </w:r>
+      <w:r>
+        <w:rPr>
+          <w:rFonts w:ascii="Courier New" w:hAnsi="Courier New" w:cs="Courier New"/>
+        </w:rPr>
+        <w:t>"</w:t>
+      </w:r>
+      <w:r>
+        <w:rPr>
+          <w:rFonts w:ascii="Courier New" w:hAnsi="Courier New" w:cs="Courier New"/>
+        </w:rPr>
+        <w:t>Detail Level</w:t>
+      </w:r>
+      <w:r>
+        <w:rPr>
+          <w:rFonts w:ascii="Courier New" w:hAnsi="Courier New" w:cs="Courier New"/>
+        </w:rPr>
+        <w:t>"</w:t>
+      </w:r>
+      <w:r>
+        <w:rPr>
+          <w:rFonts w:ascii="Courier New" w:hAnsi="Courier New" w:cs="Courier New"/>
+        </w:rPr>
+        <w:t xml:space="preserve">). </w:t>
+      </w:r>
+      <w:r>
+        <w:rPr>
+          <w:rFonts w:ascii="Courier New" w:hAnsi="Courier New" w:cs="Courier New"/>
+        </w:rPr>
+        <w:t xml:space="preserve">A diagram showing this hierarchy, and the list of </w:t>
+      </w:r>
+      <w:r>
+        <w:rPr>
+          <w:rFonts w:ascii="Courier New" w:hAnsi="Courier New" w:cs="Courier New"/>
+        </w:rPr>
+        <w:t>"</w:t>
+      </w:r>
+      <w:r>
+        <w:rPr>
+          <w:rFonts w:ascii="Courier New" w:hAnsi="Courier New" w:cs="Courier New"/>
+        </w:rPr>
+        <w:t>Base Level</w:t>
+      </w:r>
+      <w:r>
+        <w:rPr>
+          <w:rFonts w:ascii="Courier New" w:hAnsi="Courier New" w:cs="Courier New"/>
+        </w:rPr>
+        <w:t>"</w:t>
+      </w:r>
+      <w:r>
+        <w:rPr>
+          <w:rFonts w:ascii="Courier New" w:hAnsi="Courier New" w:cs="Courier New"/>
+        </w:rPr>
+        <w:t xml:space="preserve"> </w:t>
+      </w:r>
+      <w:r>
+        <w:rPr>
+          <w:rFonts w:ascii="Courier New" w:hAnsi="Courier New" w:cs="Courier New"/>
+        </w:rPr>
+        <w:t xml:space="preserve">conditions </w:t>
+      </w:r>
+      <w:r>
+        <w:rPr>
+          <w:rFonts w:ascii="Courier New" w:hAnsi="Courier New" w:cs="Courier New"/>
+        </w:rPr>
+        <w:t>i</w:t>
+      </w:r>
+      <w:r>
+        <w:rPr>
+          <w:rFonts w:ascii="Courier New" w:hAnsi="Courier New" w:cs="Courier New"/>
+        </w:rPr>
+        <w:t xml:space="preserve">s available by clicking the </w:t>
+      </w:r>
+      <w:r>
+        <w:rPr>
+          <w:rFonts w:ascii="Courier New" w:hAnsi="Courier New" w:cs="Courier New"/>
+        </w:rPr>
+        <w:t>"</w:t>
+      </w:r>
+      <w:r>
+        <w:rPr>
+          <w:rFonts w:ascii="Courier New" w:hAnsi="Courier New" w:cs="Courier New"/>
+        </w:rPr>
+        <w:t>Cause List Info</w:t>
+      </w:r>
+      <w:r>
+        <w:rPr>
+          <w:rFonts w:ascii="Courier New" w:hAnsi="Courier New" w:cs="Courier New"/>
+        </w:rPr>
+        <w:t>"</w:t>
+      </w:r>
+      <w:r>
+        <w:rPr>
+          <w:rFonts w:ascii="Courier New" w:hAnsi="Courier New" w:cs="Courier New"/>
+        </w:rPr>
+        <w:t xml:space="preserve"> link. Additional information, including a link to the </w:t>
+      </w:r>
+      <w:r>
+        <w:rPr>
+          <w:rFonts w:ascii="Courier New" w:hAnsi="Courier New" w:cs="Courier New"/>
+        </w:rPr>
+        <w:t xml:space="preserve">list of detailed ICD-10 codes that make up each </w:t>
+      </w:r>
+      <w:r>
+        <w:rPr>
+          <w:rFonts w:ascii="Courier New" w:hAnsi="Courier New" w:cs="Courier New"/>
+        </w:rPr>
+        <w:t>"</w:t>
+      </w:r>
+      <w:r>
+        <w:rPr>
+          <w:rFonts w:ascii="Courier New" w:hAnsi="Courier New" w:cs="Courier New"/>
+        </w:rPr>
+        <w:t>Base level</w:t>
+      </w:r>
+      <w:r>
+        <w:rPr>
+          <w:rFonts w:ascii="Courier New" w:hAnsi="Courier New" w:cs="Courier New"/>
+        </w:rPr>
+        <w:t>"</w:t>
+      </w:r>
+      <w:r>
+        <w:rPr>
+          <w:rFonts w:ascii="Courier New" w:hAnsi="Courier New" w:cs="Courier New"/>
+        </w:rPr>
+        <w:t xml:space="preserve"> condition can be found </w:t>
+      </w:r>
+      <w:r>
+        <w:rPr>
+          <w:rFonts w:ascii="Courier New" w:hAnsi="Courier New" w:cs="Courier New"/>
+        </w:rPr>
+        <w:t>on the Technical Tab</w:t>
+      </w:r>
+      <w:r>
+        <w:rPr>
+          <w:rFonts w:ascii="Courier New" w:hAnsi="Courier New" w:cs="Courier New"/>
+        </w:rPr>
+        <w:t>.</w:t>
+      </w:r>
+    </w:p>
+    <w:p>
+      <w:pPr>
+        <w:spacing w:after="0"/>
+        <w:rPr>
+          <w:rFonts w:ascii="Courier New" w:hAnsi="Courier New" w:cs="Courier New"/>
+        </w:rPr>
+      </w:pPr>
+      <w:r>
+        <w:rPr>
+          <w:rFonts w:ascii="Courier New" w:hAnsi="Courier New" w:cs="Courier New"/>
+        </w:rPr>
+        <w:t>&lt;</w:t>
+      </w:r>
+      <w:proofErr w:type="gramStart"/>
+      <w:r>
+        <w:rPr>
+          <w:rFonts w:ascii="Courier New" w:hAnsi="Courier New" w:cs="Courier New"/>
+        </w:rPr>
+        <w:t>br</w:t>
+      </w:r>
+      <w:proofErr w:type="gramEnd"/>
+      <w:r>
+        <w:rPr>
+          <w:rFonts w:ascii="Courier New" w:hAnsi="Courier New" w:cs="Courier New"/>
+        </w:rPr>
+        <w:t>&gt;&lt;br&gt;</w:t>
+      </w:r>
+    </w:p>
+    <w:p>
+      <w:pPr>
+        <w:spacing w:after="0"/>
+        <w:rPr>
+          <w:rFonts w:ascii="Courier New" w:hAnsi="Courier New" w:cs="Courier New"/>
+        </w:rPr>
+      </w:pPr>
+      <w:r>
+        <w:rPr>
+          <w:rFonts w:ascii="Courier New" w:hAnsi="Courier New" w:cs="Courier New"/>
+        </w:rPr>
+        <w:t xml:space="preserve">We welcome comments </w:t>
+      </w:r>
+      <w:r>
+        <w:rPr>
+          <w:rFonts w:ascii="Courier New" w:hAnsi="Courier New" w:cs="Courier New"/>
+        </w:rPr>
+        <w:t xml:space="preserve">and </w:t>
+      </w:r>
+      <w:r>
+        <w:rPr>
+          <w:rFonts w:ascii="Courier New" w:hAnsi="Courier New" w:cs="Courier New"/>
+        </w:rPr>
+        <w:t xml:space="preserve">suggested changes to </w:t>
+      </w:r>
+      <w:r>
+        <w:rPr>
+          <w:rFonts w:ascii="Courier New" w:hAnsi="Courier New" w:cs="Courier New"/>
+        </w:rPr>
+        <w:t xml:space="preserve">any aspect of </w:t>
+      </w:r>
+      <w:r>
+        <w:rPr>
+          <w:rFonts w:ascii="Courier New" w:hAnsi="Courier New" w:cs="Courier New"/>
+        </w:rPr>
+        <w:t xml:space="preserve">our hierarchal list. </w:t>
+      </w:r>
+    </w:p>
+    <w:p>
+      <w:pPr>
+        <w:spacing w:after="0"/>
+        <w:rPr>
+          <w:rFonts w:ascii="Courier New" w:hAnsi="Courier New" w:cs="Courier New"/>
+        </w:rPr>
+      </w:pPr>
+      <w:r>
+        <w:rPr>
+          <w:rFonts w:ascii="Courier New" w:hAnsi="Courier New" w:cs="Courier New"/>
+        </w:rPr>
+        <w:t>'</w:t>
+      </w:r>
+    </w:p>
+    <w:p>
+      <w:pPr>
+        <w:spacing w:after="0"/>
+        <w:rPr>
+          <w:rFonts w:ascii="Courier New" w:hAnsi="Courier New" w:cs="Courier New"/>
+        </w:rPr>
+      </w:pPr>
+    </w:p>
+    <w:p>
+      <w:pPr>
+        <w:spacing w:after="0"/>
+        <w:rPr>
+          <w:rFonts w:ascii="Courier New" w:hAnsi="Courier New" w:cs="Courier New"/>
+        </w:rPr>
+      </w:pPr>
+      <w:proofErr w:type="spellStart"/>
+      <w:proofErr w:type="gramStart"/>
+      <w:r>
+        <w:rPr>
+          <w:rFonts w:ascii="Courier New" w:hAnsi="Courier New" w:cs="Courier New"/>
+        </w:rPr>
+        <w:t>state</w:t>
+      </w:r>
+      <w:r>
+        <w:rPr>
+          <w:rFonts w:ascii="Courier New" w:hAnsi="Courier New" w:cs="Courier New"/>
+        </w:rPr>
+        <w:t>C</w:t>
+      </w:r>
+      <w:r>
+        <w:rPr>
+          <w:rFonts w:ascii="Courier New" w:hAnsi="Courier New" w:cs="Courier New"/>
+        </w:rPr>
+        <w:t>utHelp</w:t>
+      </w:r>
+      <w:proofErr w:type="spellEnd"/>
+      <w:proofErr w:type="gramEnd"/>
+      <w:r>
+        <w:rPr>
+          <w:rFonts w:ascii="Courier New" w:hAnsi="Courier New" w:cs="Courier New"/>
+        </w:rPr>
+        <w:t xml:space="preserve"> &lt;- </w:t>
+      </w:r>
+    </w:p>
+    <w:p>
+      <w:pPr>
+        <w:spacing w:after="0"/>
+        <w:rPr>
+          <w:rFonts w:ascii="Courier New" w:hAnsi="Courier New" w:cs="Courier New"/>
+        </w:rPr>
+      </w:pPr>
+      <w:r>
+        <w:rPr>
+          <w:rFonts w:ascii="Courier New" w:hAnsi="Courier New" w:cs="Courier New"/>
+        </w:rPr>
+        <w:t xml:space="preserve">"The </w:t>
+      </w:r>
+      <w:r>
+        <w:rPr>
+          <w:rFonts w:ascii="Courier New" w:hAnsi="Courier New" w:cs="Courier New"/>
+        </w:rPr>
+        <w:t>&lt;b&gt;</w:t>
+      </w:r>
+      <w:r>
+        <w:rPr>
+          <w:rFonts w:ascii="Courier New" w:hAnsi="Courier New" w:cs="Courier New"/>
+        </w:rPr>
+        <w:t xml:space="preserve">State-based </w:t>
+      </w:r>
+      <w:proofErr w:type="spellStart"/>
+      <w:r>
+        <w:rPr>
+          <w:rFonts w:ascii="Courier New" w:hAnsi="Courier New" w:cs="Courier New"/>
+        </w:rPr>
+        <w:t>c</w:t>
+      </w:r>
+      <w:r>
+        <w:rPr>
+          <w:rFonts w:ascii="Courier New" w:hAnsi="Courier New" w:cs="Courier New"/>
+        </w:rPr>
+        <w:t>utpoints</w:t>
+      </w:r>
+      <w:proofErr w:type="spellEnd"/>
+      <w:r>
+        <w:rPr>
+          <w:rFonts w:ascii="Courier New" w:hAnsi="Courier New" w:cs="Courier New"/>
+        </w:rPr>
+        <w:t>&lt;/</w:t>
+      </w:r>
+      <w:r>
+        <w:rPr>
+          <w:rFonts w:ascii="Courier New" w:hAnsi="Courier New" w:cs="Courier New"/>
+        </w:rPr>
+        <w:t>b</w:t>
+      </w:r>
+      <w:r>
+        <w:rPr>
+          <w:rFonts w:ascii="Courier New" w:hAnsi="Courier New" w:cs="Courier New"/>
+        </w:rPr>
+        <w:t>&gt;</w:t>
+      </w:r>
+      <w:r>
+        <w:rPr>
+          <w:rFonts w:ascii="Courier New" w:hAnsi="Courier New" w:cs="Courier New"/>
+        </w:rPr>
+        <w:t xml:space="preserve"> button changes the way the Measure is broken down or grouped</w:t>
+      </w:r>
+      <w:r>
+        <w:rPr>
+          <w:rFonts w:ascii="Courier New" w:hAnsi="Courier New" w:cs="Courier New"/>
+        </w:rPr>
+        <w:t xml:space="preserve"> for display in the map and the legend. If</w:t>
+      </w:r>
+      <w:r>
+        <w:rPr>
+          <w:rFonts w:ascii="Courier New" w:hAnsi="Courier New" w:cs="Courier New"/>
+        </w:rPr>
+        <w:t xml:space="preserve"> the box </w:t>
+      </w:r>
+      <w:r>
+        <w:rPr>
+          <w:rFonts w:ascii="Courier New" w:hAnsi="Courier New" w:cs="Courier New"/>
+        </w:rPr>
+        <w:t xml:space="preserve">is </w:t>
+      </w:r>
+      <w:r>
+        <w:rPr>
+          <w:rFonts w:ascii="Courier New" w:hAnsi="Courier New" w:cs="Courier New"/>
+        </w:rPr>
+        <w:t xml:space="preserve">checked, the cut-points are based on the </w:t>
+      </w:r>
+      <w:r>
+        <w:rPr>
+          <w:rFonts w:ascii="Courier New" w:hAnsi="Courier New" w:cs="Courier New"/>
+        </w:rPr>
+        <w:t>data for all 58 counties for the most recent five years. If the box is unchecked, the cut-points are based on just the county being displayed</w:t>
+      </w:r>
+      <w:r>
+        <w:rPr>
+          <w:rFonts w:ascii="Courier New" w:hAnsi="Courier New" w:cs="Courier New"/>
+        </w:rPr>
+        <w:t xml:space="preserve"> in the current map.</w:t>
+      </w:r>
+      <w:r>
+        <w:rPr>
+          <w:rFonts w:ascii="Courier New" w:hAnsi="Courier New" w:cs="Courier New"/>
+        </w:rPr>
+        <w:t xml:space="preserve"> </w:t>
+      </w:r>
+    </w:p>
+    <w:p>
+      <w:pPr>
+        <w:spacing w:after="0"/>
+        <w:rPr>
+          <w:rFonts w:ascii="Courier New" w:hAnsi="Courier New" w:cs="Courier New"/>
+        </w:rPr>
+      </w:pPr>
+      <w:r>
+        <w:rPr>
+          <w:rFonts w:ascii="Courier New" w:hAnsi="Courier New" w:cs="Courier New"/>
+        </w:rPr>
+        <w:t>&lt;</w:t>
+      </w:r>
+      <w:proofErr w:type="gramStart"/>
+      <w:r>
+        <w:rPr>
+          <w:rFonts w:ascii="Courier New" w:hAnsi="Courier New" w:cs="Courier New"/>
+        </w:rPr>
+        <w:t>br</w:t>
+      </w:r>
+      <w:proofErr w:type="gramEnd"/>
+      <w:r>
+        <w:rPr>
+          <w:rFonts w:ascii="Courier New" w:hAnsi="Courier New" w:cs="Courier New"/>
+        </w:rPr>
+        <w:t>&gt;</w:t>
+      </w:r>
+      <w:r>
+        <w:rPr>
+          <w:rFonts w:ascii="Courier New" w:hAnsi="Courier New" w:cs="Courier New"/>
+        </w:rPr>
+        <w:t>&lt;br&gt;</w:t>
+      </w:r>
+    </w:p>
+    <w:p>
+      <w:pPr>
+        <w:spacing w:after="0"/>
+        <w:rPr>
+          <w:rFonts w:ascii="Courier New" w:hAnsi="Courier New" w:cs="Courier New"/>
+        </w:rPr>
+      </w:pPr>
+      <w:r>
+        <w:rPr>
+          <w:rFonts w:ascii="Courier New" w:hAnsi="Courier New" w:cs="Courier New"/>
+        </w:rPr>
+        <w:t xml:space="preserve">Looking at the </w:t>
+      </w:r>
+      <w:r>
+        <w:rPr>
+          <w:rFonts w:ascii="Courier New" w:hAnsi="Courier New" w:cs="Courier New"/>
+        </w:rPr>
+        <w:t xml:space="preserve">map </w:t>
+      </w:r>
+      <w:r>
+        <w:rPr>
+          <w:rFonts w:ascii="Courier New" w:hAnsi="Courier New" w:cs="Courier New"/>
+        </w:rPr>
+        <w:t xml:space="preserve">with the box checked allows you to see how things compare to the State overall. Looking at the data with the box unchecked allows you to see how things compare within the selected county. For example, if </w:t>
+      </w:r>
+      <w:r>
+        <w:rPr>
+          <w:rFonts w:ascii="Courier New" w:hAnsi="Courier New" w:cs="Courier New"/>
+        </w:rPr>
+        <w:t xml:space="preserve">most communities in a given county </w:t>
+      </w:r>
+      <w:r>
+        <w:rPr>
+          <w:rFonts w:ascii="Courier New" w:hAnsi="Courier New" w:cs="Courier New"/>
+        </w:rPr>
+        <w:t xml:space="preserve">have high rates of something compared to other counties, </w:t>
+      </w:r>
+      <w:r>
+        <w:rPr>
+          <w:rFonts w:ascii="Courier New" w:hAnsi="Courier New" w:cs="Courier New"/>
+        </w:rPr>
+        <w:t>that county would be almost all red</w:t>
+      </w:r>
+      <w:r>
+        <w:rPr>
+          <w:rFonts w:ascii="Courier New" w:hAnsi="Courier New" w:cs="Courier New"/>
+        </w:rPr>
+        <w:t xml:space="preserve"> (indicating high rates)</w:t>
+      </w:r>
+      <w:r>
+        <w:rPr>
+          <w:rFonts w:ascii="Courier New" w:hAnsi="Courier New" w:cs="Courier New"/>
+        </w:rPr>
+        <w:t xml:space="preserve"> with the box checked, and would show a more varied distribution with the box unchecked. </w:t>
+      </w:r>
+    </w:p>
+    <w:p>
+      <w:pPr>
+        <w:spacing w:after="0"/>
+        <w:rPr>
+          <w:rFonts w:ascii="Courier New" w:hAnsi="Courier New" w:cs="Courier New"/>
+        </w:rPr>
+      </w:pPr>
+      <w:r>
+        <w:rPr>
+          <w:rFonts w:ascii="Courier New" w:hAnsi="Courier New" w:cs="Courier New"/>
+        </w:rPr>
+        <w:t>&lt;br&gt;</w:t>
+      </w:r>
+      <w:r>
+        <w:rPr>
+          <w:rFonts w:ascii="Courier New" w:hAnsi="Courier New" w:cs="Courier New"/>
+        </w:rPr>
+        <w:t>&lt;br&gt;</w:t>
       </w:r>
       <w:bookmarkStart w:id="0" w:name="_GoBack"/>
       <w:bookmarkEnd w:id="0"/>
-      <w:r>
-        <w:rPr>
-          <w:rFonts w:ascii="Courier New" w:hAnsi="Courier New" w:cs="Courier New"/>
-        </w:rPr>
-        <w:t xml:space="preserve"> is </w:t>
+    </w:p>
+    <w:p>
+      <w:pPr>
+        <w:spacing w:after="0"/>
+        <w:rPr>
+          <w:rFonts w:ascii="Courier New" w:hAnsi="Courier New" w:cs="Courier New"/>
+        </w:rPr>
+      </w:pPr>
+      <w:r>
+        <w:rPr>
+          <w:rFonts w:ascii="Courier New" w:hAnsi="Courier New" w:cs="Courier New"/>
+        </w:rPr>
+        <w:t>Different insights can be gained by looking at these maps in the two different ways.</w:t>
+      </w:r>
+    </w:p>
+    <w:p>
+      <w:pPr>
+        <w:spacing w:after="0"/>
+        <w:rPr>
+          <w:rFonts w:ascii="Courier New" w:hAnsi="Courier New" w:cs="Courier New"/>
+        </w:rPr>
+      </w:pPr>
+      <w:r>
+        <w:rPr>
+          <w:rFonts w:ascii="Courier New" w:hAnsi="Courier New" w:cs="Courier New"/>
+        </w:rPr>
+        <w:t>"</w:t>
+      </w:r>
+    </w:p>
+    <w:p>
+      <w:pPr>
+        <w:spacing w:after="0"/>
+        <w:rPr>
+          <w:rFonts w:ascii="Courier New" w:hAnsi="Courier New" w:cs="Courier New"/>
+        </w:rPr>
+      </w:pPr>
+    </w:p>
+    <w:p>
+      <w:pPr>
+        <w:spacing w:after="0"/>
+        <w:rPr>
+          <w:rFonts w:ascii="Courier New" w:hAnsi="Courier New" w:cs="Courier New"/>
+        </w:rPr>
+      </w:pPr>
+      <w:proofErr w:type="spellStart"/>
+      <w:proofErr w:type="gramStart"/>
+      <w:r>
+        <w:rPr>
+          <w:rFonts w:ascii="Courier New" w:hAnsi="Courier New" w:cs="Courier New"/>
+        </w:rPr>
+        <w:t>cutmethodHelp</w:t>
+      </w:r>
+      <w:proofErr w:type="spellEnd"/>
+      <w:proofErr w:type="gramEnd"/>
+      <w:r>
+        <w:rPr>
+          <w:rFonts w:ascii="Courier New" w:hAnsi="Courier New" w:cs="Courier New"/>
+        </w:rPr>
+        <w:t xml:space="preserve"> &lt;- </w:t>
+      </w:r>
+    </w:p>
+    <w:p>
+      <w:pPr>
+        <w:spacing w:after="0"/>
+        <w:rPr>
+          <w:rFonts w:ascii="Courier New" w:hAnsi="Courier New" w:cs="Courier New"/>
+        </w:rPr>
+      </w:pPr>
+      <w:r>
+        <w:rPr>
+          <w:rFonts w:ascii="Courier New" w:hAnsi="Courier New" w:cs="Courier New"/>
+        </w:rPr>
+        <w:t xml:space="preserve">"Specifies method used to determine the cut-points for the color categories. </w:t>
+      </w:r>
+      <w:r>
+        <w:rPr>
+          <w:rFonts w:ascii="Courier New" w:hAnsi="Courier New" w:cs="Courier New"/>
+        </w:rPr>
+        <w:t>&lt;b&gt;</w:t>
+      </w:r>
+      <w:r>
+        <w:rPr>
+          <w:rFonts w:ascii="Courier New" w:hAnsi="Courier New" w:cs="Courier New"/>
+        </w:rPr>
+        <w:t>Quantile</w:t>
+      </w:r>
+      <w:r>
+        <w:rPr>
+          <w:rFonts w:ascii="Courier New" w:hAnsi="Courier New" w:cs="Courier New"/>
+        </w:rPr>
+        <w:t>&lt;</w:t>
+      </w:r>
+      <w:r>
+        <w:rPr>
+          <w:rFonts w:ascii="Courier New" w:hAnsi="Courier New" w:cs="Courier New"/>
+        </w:rPr>
+        <w:t>/</w:t>
+      </w:r>
+      <w:r>
+        <w:rPr>
+          <w:rFonts w:ascii="Courier New" w:hAnsi="Courier New" w:cs="Courier New"/>
+        </w:rPr>
+        <w:t>b&gt;</w:t>
+      </w:r>
+      <w:r>
+        <w:rPr>
+          <w:rFonts w:ascii="Courier New" w:hAnsi="Courier New" w:cs="Courier New"/>
+        </w:rPr>
+        <w:t xml:space="preserve"> </w:t>
+      </w:r>
+    </w:p>
+    <w:p>
+      <w:pPr>
+        <w:spacing w:after="0"/>
+        <w:rPr>
+          <w:rFonts w:ascii="Courier New" w:hAnsi="Courier New" w:cs="Courier New"/>
+        </w:rPr>
+      </w:pPr>
+      <w:proofErr w:type="gramStart"/>
+      <w:r>
+        <w:rPr>
+          <w:rFonts w:ascii="Courier New" w:hAnsi="Courier New" w:cs="Courier New"/>
+        </w:rPr>
+        <w:lastRenderedPageBreak/>
+        <w:t>divides</w:t>
+      </w:r>
+      <w:proofErr w:type="gramEnd"/>
+      <w:r>
+        <w:rPr>
+          <w:rFonts w:ascii="Courier New" w:hAnsi="Courier New" w:cs="Courier New"/>
+        </w:rPr>
+        <w:t xml:space="preserve"> the frequency distribution into equal categories, each containing the same fraction </w:t>
+      </w:r>
+    </w:p>
+    <w:p>
+      <w:pPr>
+        <w:spacing w:after="0"/>
+        <w:rPr>
+          <w:rFonts w:ascii="Courier New" w:hAnsi="Courier New" w:cs="Courier New"/>
+        </w:rPr>
+      </w:pPr>
+      <w:proofErr w:type="gramStart"/>
+      <w:r>
+        <w:rPr>
+          <w:rFonts w:ascii="Courier New" w:hAnsi="Courier New" w:cs="Courier New"/>
+        </w:rPr>
+        <w:t>of</w:t>
+      </w:r>
+      <w:proofErr w:type="gramEnd"/>
+      <w:r>
+        <w:rPr>
+          <w:rFonts w:ascii="Courier New" w:hAnsi="Courier New" w:cs="Courier New"/>
+        </w:rPr>
+        <w:t xml:space="preserve"> the total dataset. </w:t>
+      </w:r>
+      <w:r>
+        <w:rPr>
+          <w:rFonts w:ascii="Courier New" w:hAnsi="Courier New" w:cs="Courier New"/>
+        </w:rPr>
+        <w:t>&lt;b&gt;</w:t>
+      </w:r>
+      <w:r>
+        <w:rPr>
+          <w:rFonts w:ascii="Courier New" w:hAnsi="Courier New" w:cs="Courier New"/>
+        </w:rPr>
+        <w:t>Fisher</w:t>
+      </w:r>
+      <w:r>
+        <w:rPr>
+          <w:rFonts w:ascii="Courier New" w:hAnsi="Courier New" w:cs="Courier New"/>
+        </w:rPr>
+        <w:t>&lt;/b&gt;</w:t>
+      </w:r>
+      <w:r>
+        <w:rPr>
+          <w:rFonts w:ascii="Courier New" w:hAnsi="Courier New" w:cs="Courier New"/>
+        </w:rPr>
+        <w:t xml:space="preserve"> uses the Fisher-Jenks algorithm which reduces the </w:t>
+      </w:r>
+    </w:p>
+    <w:p>
+      <w:pPr>
+        <w:spacing w:after="0"/>
+        <w:rPr>
+          <w:rFonts w:ascii="Courier New" w:hAnsi="Courier New" w:cs="Courier New"/>
+        </w:rPr>
+      </w:pPr>
+      <w:proofErr w:type="gramStart"/>
+      <w:r>
+        <w:rPr>
+          <w:rFonts w:ascii="Courier New" w:hAnsi="Courier New" w:cs="Courier New"/>
+        </w:rPr>
+        <w:t>variance</w:t>
+      </w:r>
+      <w:proofErr w:type="gramEnd"/>
+      <w:r>
+        <w:rPr>
+          <w:rFonts w:ascii="Courier New" w:hAnsi="Courier New" w:cs="Courier New"/>
+        </w:rPr>
+        <w:t xml:space="preserve"> within categories and maximizes the variance between categories."</w:t>
+      </w:r>
+    </w:p>
+    <w:p>
+      <w:pPr>
+        <w:spacing w:after="0"/>
+        <w:rPr>
+          <w:rFonts w:ascii="Courier New" w:hAnsi="Courier New" w:cs="Courier New"/>
+        </w:rPr>
+      </w:pPr>
+    </w:p>
+    <w:p>
+      <w:pPr>
+        <w:spacing w:after="0"/>
+        <w:rPr>
+          <w:rFonts w:ascii="Courier New" w:hAnsi="Courier New" w:cs="Courier New"/>
+        </w:rPr>
+      </w:pPr>
+      <w:r>
+        <w:rPr>
+          <w:rFonts w:ascii="Courier New" w:hAnsi="Courier New" w:cs="Courier New"/>
+        </w:rPr>
+        <w:t># Needs explanation on how color cutoffs were calculated, especially Fisher method</w:t>
+      </w:r>
+    </w:p>
+    <w:p>
+      <w:pPr>
+        <w:spacing w:after="0"/>
+        <w:rPr>
+          <w:rFonts w:ascii="Courier New" w:hAnsi="Courier New" w:cs="Courier New"/>
+        </w:rPr>
+      </w:pPr>
+    </w:p>
+    <w:p>
+      <w:pPr>
+        <w:spacing w:after="0"/>
+        <w:rPr>
+          <w:rFonts w:ascii="Courier New" w:hAnsi="Courier New" w:cs="Courier New"/>
+        </w:rPr>
+      </w:pPr>
+      <w:proofErr w:type="spellStart"/>
+      <w:r>
+        <w:rPr>
+          <w:rFonts w:ascii="Courier New" w:hAnsi="Courier New" w:cs="Courier New"/>
+        </w:rPr>
+        <w:t>SDOHHelp</w:t>
+      </w:r>
+      <w:proofErr w:type="spellEnd"/>
+      <w:r>
+        <w:rPr>
+          <w:rFonts w:ascii="Courier New" w:hAnsi="Courier New" w:cs="Courier New"/>
+        </w:rPr>
+        <w:t xml:space="preserve"> &lt;- "test"</w:t>
+      </w:r>
+    </w:p>
+    <w:p>
+      <w:pPr>
+        <w:spacing w:after="0"/>
+        <w:rPr>
+          <w:rFonts w:ascii="Courier New" w:hAnsi="Courier New" w:cs="Courier New"/>
+        </w:rPr>
+      </w:pPr>
+    </w:p>
+    <w:p>
+      <w:pPr>
+        <w:spacing w:after="0"/>
+        <w:rPr>
+          <w:rFonts w:ascii="Courier New" w:hAnsi="Courier New" w:cs="Courier New"/>
+        </w:rPr>
+      </w:pPr>
+      <w:r>
+        <w:rPr>
+          <w:rFonts w:ascii="Courier New" w:hAnsi="Courier New" w:cs="Courier New"/>
+        </w:rPr>
+        <w:t># Maybe text on importance of SDOH on mortality, but only variable needing explanation is HPI</w:t>
+      </w:r>
+    </w:p>
+    <w:p>
+      <w:pPr>
+        <w:spacing w:after="0"/>
+        <w:rPr>
+          <w:rFonts w:ascii="Courier New" w:hAnsi="Courier New" w:cs="Courier New"/>
+        </w:rPr>
+      </w:pPr>
+    </w:p>
+    <w:p>
+      <w:pPr>
+        <w:spacing w:after="0"/>
+        <w:rPr>
+          <w:rFonts w:ascii="Courier New" w:hAnsi="Courier New" w:cs="Courier New"/>
+        </w:rPr>
+      </w:pPr>
+      <w:r>
+        <w:rPr>
+          <w:rFonts w:ascii="Courier New" w:hAnsi="Courier New" w:cs="Courier New"/>
+        </w:rPr>
+        <w:t>#</w:t>
+      </w:r>
+      <w:r>
+        <w:rPr>
+          <w:rFonts w:ascii="Courier New" w:hAnsi="Courier New" w:cs="Courier New"/>
+        </w:rPr>
+        <w:t xml:space="preserve"> ---- </w:t>
+      </w:r>
+      <w:r>
+        <w:rPr>
+          <w:rFonts w:ascii="Courier New" w:hAnsi="Courier New" w:cs="Courier New"/>
+        </w:rPr>
+        <w:t>TABS</w:t>
+      </w:r>
+      <w:r>
+        <w:rPr>
+          <w:rFonts w:ascii="Courier New" w:hAnsi="Courier New" w:cs="Courier New"/>
+        </w:rPr>
+        <w:t>----------------------------------------------------------------------------------------------------------</w:t>
+      </w:r>
+    </w:p>
+    <w:p>
+      <w:pPr>
+        <w:spacing w:after="0"/>
+        <w:rPr>
+          <w:rFonts w:ascii="Courier New" w:hAnsi="Courier New" w:cs="Courier New"/>
+        </w:rPr>
+      </w:pPr>
+    </w:p>
+    <w:p>
+      <w:pPr>
+        <w:spacing w:after="0"/>
+        <w:rPr>
+          <w:rFonts w:ascii="Courier New" w:hAnsi="Courier New" w:cs="Courier New"/>
+        </w:rPr>
+      </w:pPr>
+      <w:proofErr w:type="spellStart"/>
+      <w:proofErr w:type="gramStart"/>
+      <w:r>
+        <w:rPr>
+          <w:rFonts w:ascii="Courier New" w:hAnsi="Courier New" w:cs="Courier New"/>
+        </w:rPr>
+        <w:t>mapTab</w:t>
+      </w:r>
+      <w:proofErr w:type="spellEnd"/>
+      <w:proofErr w:type="gramEnd"/>
+      <w:r>
+        <w:rPr>
+          <w:rFonts w:ascii="Courier New" w:hAnsi="Courier New" w:cs="Courier New"/>
+        </w:rPr>
+        <w:t xml:space="preserve"> &lt;- paste0("</w:t>
+      </w:r>
+    </w:p>
+    <w:p>
+      <w:pPr>
+        <w:spacing w:after="0"/>
+        <w:rPr>
+          <w:rFonts w:ascii="Courier New" w:hAnsi="Courier New" w:cs="Courier New"/>
+        </w:rPr>
+      </w:pPr>
+      <w:r>
+        <w:rPr>
+          <w:rFonts w:ascii="Courier New" w:hAnsi="Courier New" w:cs="Courier New"/>
+        </w:rPr>
+        <w:t>Th</w:t>
+      </w:r>
+      <w:r>
+        <w:rPr>
+          <w:rFonts w:ascii="Courier New" w:hAnsi="Courier New" w:cs="Courier New"/>
+        </w:rPr>
+        <w:t>ese</w:t>
+      </w:r>
+      <w:r>
+        <w:rPr>
+          <w:rFonts w:ascii="Courier New" w:hAnsi="Courier New" w:cs="Courier New"/>
+        </w:rPr>
+        <w:t xml:space="preserve"> map</w:t>
+      </w:r>
+      <w:r>
+        <w:rPr>
+          <w:rFonts w:ascii="Courier New" w:hAnsi="Courier New" w:cs="Courier New"/>
+        </w:rPr>
+        <w:t>s display</w:t>
+      </w:r>
+      <w:r>
+        <w:rPr>
+          <w:rFonts w:ascii="Courier New" w:hAnsi="Courier New" w:cs="Courier New"/>
+        </w:rPr>
+        <w:t xml:space="preserve"> the geographic distribution of disease burden among counties and communities across California.</w:t>
+      </w:r>
+      <w:r>
+        <w:rPr>
+          <w:rFonts w:ascii="Courier New" w:hAnsi="Courier New" w:cs="Courier New"/>
+        </w:rPr>
+        <w:t xml:space="preserve"> The </w:t>
+      </w:r>
+      <w:r>
+        <w:rPr>
+          <w:rFonts w:ascii="Courier New" w:hAnsi="Courier New" w:cs="Courier New"/>
+        </w:rPr>
+        <w:t>&lt;b&gt;</w:t>
+      </w:r>
+      <w:r>
+        <w:rPr>
+          <w:rFonts w:ascii="Courier New" w:hAnsi="Courier New" w:cs="Courier New"/>
+        </w:rPr>
+        <w:t>Geo Level</w:t>
+      </w:r>
+      <w:r>
+        <w:rPr>
+          <w:rFonts w:ascii="Courier New" w:hAnsi="Courier New" w:cs="Courier New"/>
+        </w:rPr>
+        <w:t>&lt;/b&gt;</w:t>
+      </w:r>
+      <w:r>
+        <w:rPr>
+          <w:rFonts w:ascii="Courier New" w:hAnsi="Courier New" w:cs="Courier New"/>
+        </w:rPr>
+        <w:t xml:space="preserve"> options allow the user to change the display from county, to community, to census tract.  This selection is one of the key concepts behind the app</w:t>
+      </w:r>
+      <w:r>
+        <w:rPr>
+          <w:rFonts w:ascii="Courier New" w:hAnsi="Courier New" w:cs="Courier New"/>
+        </w:rPr>
+        <w:t xml:space="preserve">, </w:t>
+      </w:r>
+      <w:r>
+        <w:rPr>
+          <w:rFonts w:ascii="Courier New" w:hAnsi="Courier New" w:cs="Courier New"/>
+        </w:rPr>
+        <w:t>&lt;b&gt;</w:t>
+      </w:r>
+      <w:r>
+        <w:rPr>
+          <w:rFonts w:ascii="Courier New" w:hAnsi="Courier New" w:cs="Courier New"/>
+        </w:rPr>
+        <w:t>Place Matters</w:t>
+      </w:r>
+      <w:r>
+        <w:rPr>
+          <w:rFonts w:ascii="Courier New" w:hAnsi="Courier New" w:cs="Courier New"/>
+        </w:rPr>
+        <w:t>&lt;/b&gt;</w:t>
+      </w:r>
+      <w:r>
+        <w:rPr>
+          <w:rFonts w:ascii="Courier New" w:hAnsi="Courier New" w:cs="Courier New"/>
+        </w:rPr>
+        <w:t>. I</w:t>
+      </w:r>
+      <w:r>
+        <w:rPr>
+          <w:rFonts w:ascii="Courier New" w:hAnsi="Courier New" w:cs="Courier New"/>
+        </w:rPr>
+        <w:t xml:space="preserve">nsights into the burden of disease must be explored at multiple geographic levels, especially granular community levels.  </w:t>
+      </w:r>
+      <w:r>
+        <w:rPr>
+          <w:rFonts w:ascii="Courier New" w:hAnsi="Courier New" w:cs="Courier New"/>
+        </w:rPr>
+        <w:t xml:space="preserve">Data at the community and the census tract levels are aggregated to 5-year intervals.  </w:t>
+      </w:r>
+    </w:p>
+    <w:p>
+      <w:pPr>
+        <w:spacing w:after="0"/>
+        <w:rPr>
+          <w:rFonts w:ascii="Courier New" w:hAnsi="Courier New" w:cs="Courier New"/>
+        </w:rPr>
+      </w:pPr>
+      <w:r>
+        <w:rPr>
+          <w:rFonts w:ascii="Courier New" w:hAnsi="Courier New" w:cs="Courier New"/>
+        </w:rPr>
+        <w:t>&lt;</w:t>
+      </w:r>
+      <w:proofErr w:type="gramStart"/>
+      <w:r>
+        <w:rPr>
+          <w:rFonts w:ascii="Courier New" w:hAnsi="Courier New" w:cs="Courier New"/>
+        </w:rPr>
+        <w:t>br</w:t>
+      </w:r>
+      <w:proofErr w:type="gramEnd"/>
+      <w:r>
+        <w:rPr>
+          <w:rFonts w:ascii="Courier New" w:hAnsi="Courier New" w:cs="Courier New"/>
+        </w:rPr>
+        <w:t>&gt;&lt;br&gt;</w:t>
+      </w:r>
+    </w:p>
+    <w:p>
+      <w:pPr>
+        <w:spacing w:after="0"/>
+        <w:rPr>
+          <w:rFonts w:ascii="Courier New" w:hAnsi="Courier New" w:cs="Courier New"/>
+        </w:rPr>
+      </w:pPr>
+      <w:r>
+        <w:rPr>
+          <w:rFonts w:ascii="Courier New" w:hAnsi="Courier New" w:cs="Courier New"/>
+        </w:rPr>
+        <w:t>Users can select either the state as a whole o</w:t>
+      </w:r>
+      <w:r>
+        <w:rPr>
+          <w:rFonts w:ascii="Courier New" w:hAnsi="Courier New" w:cs="Courier New"/>
+        </w:rPr>
+        <w:t xml:space="preserve">r zoom to a specific county for a better view of just that county, and its </w:t>
+      </w:r>
+      <w:proofErr w:type="spellStart"/>
+      <w:r>
+        <w:rPr>
+          <w:rFonts w:ascii="Courier New" w:hAnsi="Courier New" w:cs="Courier New"/>
+        </w:rPr>
+        <w:t>subcounty</w:t>
+      </w:r>
+      <w:proofErr w:type="spellEnd"/>
+      <w:r>
+        <w:rPr>
+          <w:rFonts w:ascii="Courier New" w:hAnsi="Courier New" w:cs="Courier New"/>
+        </w:rPr>
+        <w:t xml:space="preserve"> detail. </w:t>
+      </w:r>
+    </w:p>
+    <w:p>
+      <w:pPr>
+        <w:spacing w:after="0"/>
+        <w:rPr>
+          <w:rFonts w:ascii="Courier New" w:hAnsi="Courier New" w:cs="Courier New"/>
+        </w:rPr>
+      </w:pPr>
+      <w:r>
+        <w:rPr>
+          <w:rFonts w:ascii="Courier New" w:hAnsi="Courier New" w:cs="Courier New"/>
+        </w:rPr>
+        <w:t>&lt;</w:t>
+      </w:r>
+      <w:proofErr w:type="gramStart"/>
+      <w:r>
+        <w:rPr>
+          <w:rFonts w:ascii="Courier New" w:hAnsi="Courier New" w:cs="Courier New"/>
+        </w:rPr>
+        <w:t>br</w:t>
+      </w:r>
+      <w:proofErr w:type="gramEnd"/>
+      <w:r>
+        <w:rPr>
+          <w:rFonts w:ascii="Courier New" w:hAnsi="Courier New" w:cs="Courier New"/>
+        </w:rPr>
+        <w:t>&gt;&lt;br&gt;</w:t>
+      </w:r>
+    </w:p>
+    <w:p>
+      <w:pPr>
+        <w:spacing w:after="0"/>
+        <w:rPr>
+          <w:rFonts w:ascii="Courier New" w:hAnsi="Courier New" w:cs="Courier New"/>
+        </w:rPr>
+      </w:pPr>
+      <w:r>
+        <w:rPr>
+          <w:rFonts w:ascii="Courier New" w:hAnsi="Courier New" w:cs="Courier New"/>
+        </w:rPr>
+        <w:t xml:space="preserve">Users can select from various measures of mortality to assess burden of disease. </w:t>
+      </w:r>
+    </w:p>
+    <w:p>
+      <w:pPr>
+        <w:spacing w:after="0"/>
+        <w:rPr>
+          <w:rFonts w:ascii="Courier New" w:hAnsi="Courier New" w:cs="Courier New"/>
+        </w:rPr>
+      </w:pPr>
+      <w:r>
+        <w:rPr>
+          <w:rFonts w:ascii="Courier New" w:hAnsi="Courier New" w:cs="Courier New"/>
+        </w:rPr>
+        <w:t xml:space="preserve">Selecting the </w:t>
+      </w:r>
+      <w:r>
+        <w:rPr>
+          <w:rFonts w:ascii="Courier New" w:hAnsi="Courier New" w:cs="Courier New"/>
+        </w:rPr>
+        <w:t>&lt;b&gt;</w:t>
+      </w:r>
+      <w:r>
+        <w:rPr>
+          <w:rFonts w:ascii="Courier New" w:hAnsi="Courier New" w:cs="Courier New"/>
+        </w:rPr>
+        <w:t xml:space="preserve">State-based </w:t>
+      </w:r>
+      <w:proofErr w:type="spellStart"/>
+      <w:r>
+        <w:rPr>
+          <w:rFonts w:ascii="Courier New" w:hAnsi="Courier New" w:cs="Courier New"/>
+        </w:rPr>
+        <w:t>cutpoints</w:t>
+      </w:r>
+      <w:proofErr w:type="spellEnd"/>
+      <w:r>
+        <w:rPr>
+          <w:rFonts w:ascii="Courier New" w:hAnsi="Courier New" w:cs="Courier New"/>
+        </w:rPr>
+        <w:t>&lt;/b&gt;</w:t>
+      </w:r>
+      <w:r>
+        <w:rPr>
+          <w:rFonts w:ascii="Courier New" w:hAnsi="Courier New" w:cs="Courier New"/>
+        </w:rPr>
+        <w:t xml:space="preserve"> option allows for comparisons based on the statewide distribution instead of just within the county.</w:t>
+      </w:r>
+    </w:p>
+    <w:p>
+      <w:pPr>
+        <w:spacing w:after="0"/>
+        <w:rPr>
+          <w:rFonts w:ascii="Courier New" w:hAnsi="Courier New" w:cs="Courier New"/>
+        </w:rPr>
+      </w:pPr>
+      <w:r>
+        <w:rPr>
+          <w:rFonts w:ascii="Courier New" w:hAnsi="Courier New" w:cs="Courier New"/>
+        </w:rPr>
+        <w:t>&lt;</w:t>
+      </w:r>
+      <w:proofErr w:type="gramStart"/>
+      <w:r>
+        <w:rPr>
+          <w:rFonts w:ascii="Courier New" w:hAnsi="Courier New" w:cs="Courier New"/>
+        </w:rPr>
+        <w:t>br</w:t>
+      </w:r>
+      <w:proofErr w:type="gramEnd"/>
+      <w:r>
+        <w:rPr>
+          <w:rFonts w:ascii="Courier New" w:hAnsi="Courier New" w:cs="Courier New"/>
+        </w:rPr>
+        <w:t>&gt;&lt;br&gt;</w:t>
+      </w:r>
+    </w:p>
+    <w:p>
+      <w:pPr>
+        <w:spacing w:after="0"/>
+        <w:rPr>
+          <w:rFonts w:ascii="Courier New" w:hAnsi="Courier New" w:cs="Courier New"/>
+        </w:rPr>
+      </w:pPr>
+      <w:r>
+        <w:rPr>
+          <w:rFonts w:ascii="Courier New" w:hAnsi="Courier New" w:cs="Courier New"/>
+        </w:rPr>
+        <w:t xml:space="preserve">The interactive map allows for zooming in and out to see streets or other geographically identifying locations. </w:t>
+      </w:r>
+    </w:p>
+    <w:p>
+      <w:pPr>
+        <w:spacing w:after="0"/>
+        <w:rPr>
+          <w:rFonts w:ascii="Courier New" w:hAnsi="Courier New" w:cs="Courier New"/>
+        </w:rPr>
+      </w:pPr>
+      <w:r>
+        <w:rPr>
+          <w:rFonts w:ascii="Courier New" w:hAnsi="Courier New" w:cs="Courier New"/>
+        </w:rPr>
+        <w:t>Also, the interactive map has a pop-up which display information for the geography selected.</w:t>
+      </w:r>
+    </w:p>
+    <w:p>
+      <w:pPr>
+        <w:spacing w:after="0"/>
+        <w:rPr>
+          <w:rFonts w:ascii="Courier New" w:hAnsi="Courier New" w:cs="Courier New"/>
+        </w:rPr>
+      </w:pPr>
+      <w:r>
+        <w:rPr>
+          <w:rFonts w:ascii="Courier New" w:hAnsi="Courier New" w:cs="Courier New"/>
+        </w:rPr>
+        <w:t>&lt;</w:t>
+      </w:r>
+      <w:proofErr w:type="gramStart"/>
+      <w:r>
+        <w:rPr>
+          <w:rFonts w:ascii="Courier New" w:hAnsi="Courier New" w:cs="Courier New"/>
+        </w:rPr>
+        <w:t>br</w:t>
+      </w:r>
+      <w:proofErr w:type="gramEnd"/>
+      <w:r>
+        <w:rPr>
+          <w:rFonts w:ascii="Courier New" w:hAnsi="Courier New" w:cs="Courier New"/>
+        </w:rPr>
+        <w:t>&gt;&lt;br&gt;</w:t>
+      </w:r>
+    </w:p>
+    <w:p>
+      <w:pPr>
+        <w:spacing w:after="0"/>
+        <w:rPr>
+          <w:rFonts w:ascii="Courier New" w:hAnsi="Courier New" w:cs="Courier New"/>
+        </w:rPr>
+      </w:pPr>
+      <w:r>
+        <w:rPr>
+          <w:rFonts w:ascii="Courier New" w:hAnsi="Courier New" w:cs="Courier New"/>
+        </w:rPr>
+        <w:t>The static is better for using in an external presentation. The Place Names option displays county and community names.")</w:t>
+      </w:r>
+    </w:p>
+    <w:p>
+      <w:pPr>
+        <w:spacing w:after="0"/>
+        <w:rPr>
+          <w:rFonts w:ascii="Courier New" w:hAnsi="Courier New" w:cs="Courier New"/>
+        </w:rPr>
+      </w:pPr>
+    </w:p>
+    <w:p>
+      <w:pPr>
+        <w:spacing w:after="0"/>
+        <w:rPr>
+          <w:rFonts w:ascii="Courier New" w:hAnsi="Courier New" w:cs="Courier New"/>
+        </w:rPr>
+      </w:pPr>
+      <w:proofErr w:type="spellStart"/>
+      <w:proofErr w:type="gramStart"/>
+      <w:r>
+        <w:rPr>
+          <w:rFonts w:ascii="Courier New" w:hAnsi="Courier New" w:cs="Courier New"/>
+        </w:rPr>
+        <w:t>conditionTab</w:t>
+      </w:r>
+      <w:proofErr w:type="spellEnd"/>
+      <w:proofErr w:type="gramEnd"/>
+      <w:r>
+        <w:rPr>
+          <w:rFonts w:ascii="Courier New" w:hAnsi="Courier New" w:cs="Courier New"/>
+        </w:rPr>
+        <w:t xml:space="preserve"> &lt;-</w:t>
+      </w:r>
+    </w:p>
+    <w:p>
+      <w:pPr>
+        <w:spacing w:after="0"/>
+        <w:rPr>
+          <w:rFonts w:ascii="Courier New" w:hAnsi="Courier New" w:cs="Courier New"/>
+        </w:rPr>
+      </w:pPr>
+      <w:r>
+        <w:rPr>
+          <w:rFonts w:ascii="Courier New" w:hAnsi="Courier New" w:cs="Courier New"/>
+        </w:rPr>
+        <w:t xml:space="preserve">"This tab displays cause-of-death rankings for either a selected county or the whole state.  The figure shows the ranking based on five different measures, and can be sorted based on any of these measures.  Different insights can be gained by ranking on different measures (e.g. ranking on the number of deaths or </w:t>
+      </w:r>
+      <w:r>
+        <w:rPr>
+          <w:rFonts w:ascii="Courier New" w:hAnsi="Courier New" w:cs="Courier New"/>
+        </w:rPr>
+        <w:t>'</w:t>
+      </w:r>
+      <w:r>
+        <w:rPr>
+          <w:rFonts w:ascii="Courier New" w:hAnsi="Courier New" w:cs="Courier New"/>
+        </w:rPr>
+        <w:t>age-adjusted death rates</w:t>
+      </w:r>
+      <w:r>
+        <w:rPr>
+          <w:rFonts w:ascii="Courier New" w:hAnsi="Courier New" w:cs="Courier New"/>
+        </w:rPr>
+        <w:t>'</w:t>
+      </w:r>
+      <w:r>
+        <w:rPr>
+          <w:rFonts w:ascii="Courier New" w:hAnsi="Courier New" w:cs="Courier New"/>
+        </w:rPr>
+        <w:t xml:space="preserve"> shows the more </w:t>
+      </w:r>
+      <w:r>
+        <w:rPr>
+          <w:rFonts w:ascii="Courier New" w:hAnsi="Courier New" w:cs="Courier New"/>
+        </w:rPr>
+        <w:t>'</w:t>
+      </w:r>
+      <w:r>
+        <w:rPr>
+          <w:rFonts w:ascii="Courier New" w:hAnsi="Courier New" w:cs="Courier New"/>
+        </w:rPr>
+        <w:t>typical</w:t>
+      </w:r>
+      <w:r>
+        <w:rPr>
+          <w:rFonts w:ascii="Courier New" w:hAnsi="Courier New" w:cs="Courier New"/>
+        </w:rPr>
+        <w:t>'</w:t>
+      </w:r>
+      <w:r>
+        <w:rPr>
+          <w:rFonts w:ascii="Courier New" w:hAnsi="Courier New" w:cs="Courier New"/>
+        </w:rPr>
+        <w:t xml:space="preserve"> ranking of most systems; ranking on mean age at death shows the conditions that impact young people the most, and ranking on SMR show those conditions for which a county has particularly high rates compared to the State average). The </w:t>
+      </w:r>
+      <w:r>
+        <w:rPr>
+          <w:rFonts w:ascii="Courier New" w:hAnsi="Courier New" w:cs="Courier New"/>
+        </w:rPr>
+        <w:t>'</w:t>
+      </w:r>
+      <w:r>
+        <w:rPr>
+          <w:rFonts w:ascii="Courier New" w:hAnsi="Courier New" w:cs="Courier New"/>
+        </w:rPr>
+        <w:t>levels</w:t>
+      </w:r>
+      <w:r>
+        <w:rPr>
+          <w:rFonts w:ascii="Courier New" w:hAnsi="Courier New" w:cs="Courier New"/>
+        </w:rPr>
+        <w:t>'</w:t>
+      </w:r>
+      <w:r>
+        <w:rPr>
+          <w:rFonts w:ascii="Courier New" w:hAnsi="Courier New" w:cs="Courier New"/>
+        </w:rPr>
+        <w:t xml:space="preserve"> option allows users to select between broad or narrow categories of conditions.  The </w:t>
+      </w:r>
+      <w:r>
+        <w:rPr>
+          <w:rFonts w:ascii="Courier New" w:hAnsi="Courier New" w:cs="Courier New"/>
+        </w:rPr>
+        <w:t>'</w:t>
+      </w:r>
+      <w:r>
+        <w:rPr>
+          <w:rFonts w:ascii="Courier New" w:hAnsi="Courier New" w:cs="Courier New"/>
+        </w:rPr>
+        <w:t>How Many</w:t>
+      </w:r>
+      <w:r>
+        <w:rPr>
+          <w:rFonts w:ascii="Courier New" w:hAnsi="Courier New" w:cs="Courier New"/>
+        </w:rPr>
+        <w:t>'</w:t>
+      </w:r>
+      <w:r>
+        <w:rPr>
+          <w:rFonts w:ascii="Courier New" w:hAnsi="Courier New" w:cs="Courier New"/>
+        </w:rPr>
+        <w:t xml:space="preserve"> button determines how many causes of death to display on the graph.</w:t>
+      </w:r>
+    </w:p>
+    <w:p>
+      <w:pPr>
+        <w:spacing w:after="0"/>
+        <w:rPr>
+          <w:rFonts w:ascii="Courier New" w:hAnsi="Courier New" w:cs="Courier New"/>
+        </w:rPr>
+      </w:pPr>
+      <w:r>
+        <w:rPr>
+          <w:rFonts w:ascii="Courier New" w:hAnsi="Courier New" w:cs="Courier New"/>
+        </w:rPr>
+        <w:t>&lt;</w:t>
+      </w:r>
+      <w:proofErr w:type="gramStart"/>
+      <w:r>
+        <w:rPr>
+          <w:rFonts w:ascii="Courier New" w:hAnsi="Courier New" w:cs="Courier New"/>
+        </w:rPr>
+        <w:t>br</w:t>
+      </w:r>
+      <w:proofErr w:type="gramEnd"/>
+      <w:r>
+        <w:rPr>
+          <w:rFonts w:ascii="Courier New" w:hAnsi="Courier New" w:cs="Courier New"/>
+        </w:rPr>
+        <w:t>&gt;&lt;br&gt;</w:t>
+      </w:r>
+    </w:p>
+    <w:p>
+      <w:pPr>
+        <w:spacing w:after="0"/>
+        <w:rPr>
+          <w:rFonts w:ascii="Courier New" w:hAnsi="Courier New" w:cs="Courier New"/>
+        </w:rPr>
+      </w:pPr>
+      <w:r>
+        <w:rPr>
+          <w:rFonts w:ascii="Courier New" w:hAnsi="Courier New" w:cs="Courier New"/>
+        </w:rPr>
+        <w:t xml:space="preserve">Ranking on </w:t>
+      </w:r>
+      <w:r>
+        <w:rPr>
+          <w:rFonts w:ascii="Courier New" w:hAnsi="Courier New" w:cs="Courier New"/>
+        </w:rPr>
+        <w:t xml:space="preserve">SMR </w:t>
+      </w:r>
+      <w:r>
+        <w:rPr>
+          <w:rFonts w:ascii="Courier New" w:hAnsi="Courier New" w:cs="Courier New"/>
+        </w:rPr>
+        <w:t xml:space="preserve">provides a special window in the potentially unique priority of a condition in the selected geography.  A large </w:t>
+      </w:r>
+      <w:r>
+        <w:rPr>
+          <w:rFonts w:ascii="Courier New" w:hAnsi="Courier New" w:cs="Courier New"/>
+        </w:rPr>
+        <w:t xml:space="preserve">SMR </w:t>
+      </w:r>
+      <w:r>
+        <w:rPr>
+          <w:rFonts w:ascii="Courier New" w:hAnsi="Courier New" w:cs="Courier New"/>
+        </w:rPr>
+        <w:t>means the condition is especially high in that geography relative to the State average, even if the condition does not have a large number of deaths.  This is an important way to detect conditions that, while perhaps not common, are unusually high (or low) in a county or community in which one is interested.  To aid in using this measure, the vertical red line is at 1.2, corresponding to the measure being 120% higher in the selected geography than the State average.  The green line is at 0.8, 80% of the State average and the grey line is at 1.0, right on the State average.</w:t>
+      </w:r>
+    </w:p>
+    <w:p>
+      <w:pPr>
+        <w:spacing w:after="0"/>
+        <w:rPr>
+          <w:rFonts w:ascii="Courier New" w:hAnsi="Courier New" w:cs="Courier New"/>
+        </w:rPr>
+      </w:pPr>
+      <w:r>
+        <w:rPr>
+          <w:rFonts w:ascii="Courier New" w:hAnsi="Courier New" w:cs="Courier New"/>
+        </w:rPr>
+        <w:t xml:space="preserve">" </w:t>
+      </w:r>
+    </w:p>
+    <w:p>
+      <w:pPr>
+        <w:spacing w:after="0"/>
+        <w:rPr>
+          <w:rFonts w:ascii="Courier New" w:hAnsi="Courier New" w:cs="Courier New"/>
+        </w:rPr>
+      </w:pPr>
+    </w:p>
+    <w:p>
+      <w:pPr>
+        <w:spacing w:after="0"/>
+        <w:rPr>
+          <w:rFonts w:ascii="Courier New" w:hAnsi="Courier New" w:cs="Courier New"/>
+        </w:rPr>
+      </w:pPr>
+      <w:proofErr w:type="spellStart"/>
+      <w:proofErr w:type="gramStart"/>
+      <w:r>
+        <w:rPr>
+          <w:rFonts w:ascii="Courier New" w:hAnsi="Courier New" w:cs="Courier New"/>
+        </w:rPr>
+        <w:t>conditionTableTab</w:t>
+      </w:r>
+      <w:proofErr w:type="spellEnd"/>
+      <w:proofErr w:type="gramEnd"/>
+      <w:r>
+        <w:rPr>
+          <w:rFonts w:ascii="Courier New" w:hAnsi="Courier New" w:cs="Courier New"/>
+        </w:rPr>
+        <w:t xml:space="preserve"> &lt;- </w:t>
+      </w:r>
+    </w:p>
+    <w:p>
+      <w:pPr>
+        <w:spacing w:after="0"/>
+        <w:rPr>
+          <w:rFonts w:ascii="Courier New" w:hAnsi="Courier New" w:cs="Courier New"/>
+        </w:rPr>
+      </w:pPr>
+      <w:r>
+        <w:rPr>
+          <w:rFonts w:ascii="Courier New" w:hAnsi="Courier New" w:cs="Courier New"/>
+        </w:rPr>
+        <w:t xml:space="preserve">"This is a tabular version of the Rank Conditions tab, providing for a more granular examination of specific numbers or </w:t>
+      </w:r>
+      <w:proofErr w:type="gramStart"/>
+      <w:r>
+        <w:rPr>
+          <w:rFonts w:ascii="Courier New" w:hAnsi="Courier New" w:cs="Courier New"/>
+        </w:rPr>
+        <w:t>rates.,</w:t>
+      </w:r>
+      <w:proofErr w:type="gramEnd"/>
+      <w:r>
+        <w:rPr>
+          <w:rFonts w:ascii="Courier New" w:hAnsi="Courier New" w:cs="Courier New"/>
+        </w:rPr>
+        <w:t xml:space="preserve"> Users can sort the table on any of the measures and can use the search window allows users to quickly find a specific condition."</w:t>
+      </w:r>
+    </w:p>
+    <w:p>
+      <w:pPr>
+        <w:spacing w:after="0"/>
+        <w:rPr>
+          <w:rFonts w:ascii="Courier New" w:hAnsi="Courier New" w:cs="Courier New"/>
+        </w:rPr>
+      </w:pPr>
+    </w:p>
+    <w:p>
+      <w:pPr>
+        <w:spacing w:after="0"/>
+        <w:rPr>
+          <w:rFonts w:ascii="Courier New" w:hAnsi="Courier New" w:cs="Courier New"/>
+        </w:rPr>
+      </w:pPr>
+      <w:proofErr w:type="spellStart"/>
+      <w:proofErr w:type="gramStart"/>
+      <w:r>
+        <w:rPr>
+          <w:rFonts w:ascii="Courier New" w:hAnsi="Courier New" w:cs="Courier New"/>
+        </w:rPr>
+        <w:t>conditionSexTab</w:t>
+      </w:r>
+      <w:proofErr w:type="spellEnd"/>
+      <w:proofErr w:type="gramEnd"/>
+      <w:r>
+        <w:rPr>
+          <w:rFonts w:ascii="Courier New" w:hAnsi="Courier New" w:cs="Courier New"/>
+        </w:rPr>
+        <w:t xml:space="preserve"> &lt;-</w:t>
+      </w:r>
+    </w:p>
+    <w:p>
+      <w:pPr>
+        <w:spacing w:after="0"/>
+        <w:rPr>
+          <w:rFonts w:ascii="Courier New" w:hAnsi="Courier New" w:cs="Courier New"/>
+        </w:rPr>
+      </w:pPr>
+      <w:r>
+        <w:rPr>
+          <w:rFonts w:ascii="Courier New" w:hAnsi="Courier New" w:cs="Courier New"/>
+        </w:rPr>
+        <w:t>"(This tab work in progress</w:t>
+      </w:r>
+      <w:r>
+        <w:rPr>
+          <w:rFonts w:ascii="Courier New" w:hAnsi="Courier New" w:cs="Courier New"/>
+        </w:rPr>
+        <w:t>,</w:t>
+      </w:r>
+      <w:r>
+        <w:rPr>
+          <w:rFonts w:ascii="Courier New" w:hAnsi="Courier New" w:cs="Courier New"/>
+        </w:rPr>
+        <w:t xml:space="preserve"> </w:t>
+      </w:r>
+      <w:r>
+        <w:rPr>
+          <w:rFonts w:ascii="Courier New" w:hAnsi="Courier New" w:cs="Courier New"/>
+        </w:rPr>
+        <w:t>awaiting further development of the tab)</w:t>
+      </w:r>
+    </w:p>
+    <w:p>
+      <w:pPr>
+        <w:spacing w:after="0"/>
+        <w:rPr>
+          <w:rFonts w:ascii="Courier New" w:hAnsi="Courier New" w:cs="Courier New"/>
+        </w:rPr>
+      </w:pPr>
+      <w:r>
+        <w:rPr>
+          <w:rFonts w:ascii="Courier New" w:hAnsi="Courier New" w:cs="Courier New"/>
+        </w:rPr>
+        <w:t>&lt;</w:t>
+      </w:r>
+      <w:proofErr w:type="gramStart"/>
+      <w:r>
+        <w:rPr>
+          <w:rFonts w:ascii="Courier New" w:hAnsi="Courier New" w:cs="Courier New"/>
+        </w:rPr>
+        <w:t>br</w:t>
+      </w:r>
+      <w:proofErr w:type="gramEnd"/>
+      <w:r>
+        <w:rPr>
+          <w:rFonts w:ascii="Courier New" w:hAnsi="Courier New" w:cs="Courier New"/>
+        </w:rPr>
+        <w:t>&gt;&lt;br&gt;</w:t>
+      </w:r>
+    </w:p>
+    <w:p>
+      <w:pPr>
+        <w:spacing w:after="0"/>
+        <w:rPr>
+          <w:rFonts w:ascii="Courier New" w:hAnsi="Courier New" w:cs="Courier New"/>
+        </w:rPr>
+      </w:pPr>
+      <w:r>
+        <w:rPr>
+          <w:rFonts w:ascii="Courier New" w:hAnsi="Courier New" w:cs="Courier New"/>
+        </w:rPr>
+        <w:t>This tab ranks causes within a selected geography separately for males and females. It can highlight conditions that appear to be a leading cause of death for one sex but not the other."</w:t>
+      </w:r>
+    </w:p>
+    <w:p>
+      <w:pPr>
+        <w:spacing w:after="0"/>
+        <w:rPr>
+          <w:rFonts w:ascii="Courier New" w:hAnsi="Courier New" w:cs="Courier New"/>
+        </w:rPr>
+      </w:pPr>
+    </w:p>
+    <w:p>
+      <w:pPr>
+        <w:spacing w:after="0"/>
+        <w:rPr>
+          <w:rFonts w:ascii="Courier New" w:hAnsi="Courier New" w:cs="Courier New"/>
+        </w:rPr>
+      </w:pPr>
+      <w:proofErr w:type="spellStart"/>
+      <w:proofErr w:type="gramStart"/>
+      <w:r>
+        <w:rPr>
+          <w:rFonts w:ascii="Courier New" w:hAnsi="Courier New" w:cs="Courier New"/>
+        </w:rPr>
+        <w:t>rankGeoTab</w:t>
+      </w:r>
+      <w:proofErr w:type="spellEnd"/>
+      <w:proofErr w:type="gramEnd"/>
+      <w:r>
+        <w:rPr>
+          <w:rFonts w:ascii="Courier New" w:hAnsi="Courier New" w:cs="Courier New"/>
+        </w:rPr>
+        <w:t xml:space="preserve"> &lt;-</w:t>
+      </w:r>
+    </w:p>
+    <w:p>
+      <w:pPr>
+        <w:spacing w:after="0"/>
+        <w:rPr>
+          <w:rFonts w:ascii="Courier New" w:hAnsi="Courier New" w:cs="Courier New"/>
+        </w:rPr>
+      </w:pPr>
+      <w:r>
+        <w:rPr>
+          <w:rFonts w:ascii="Courier New" w:hAnsi="Courier New" w:cs="Courier New"/>
+        </w:rPr>
+        <w:t xml:space="preserve">"This tab displays the ranked order of counties in California or the communities within a selected county for a selected condition. These rankings highlight places where a particular condition is the highest </w:t>
+      </w:r>
+      <w:r>
+        <w:rPr>
+          <w:rFonts w:ascii="Courier New" w:hAnsi="Courier New" w:cs="Courier New"/>
+        </w:rPr>
+        <w:lastRenderedPageBreak/>
+        <w:t>as well as highlighting geographical disparities of the condition.  Years of life lost and number of deaths will tend to be highest in areas with the largest populations, whereas rate measures adjust for population size. Note that higher ranking counties or communities may not be meaningfully higher from a statistical perspective; examining the confidence intervals will help determine if there is a meaningful difference or not.</w:t>
+      </w:r>
+    </w:p>
+    <w:p>
+      <w:pPr>
+        <w:spacing w:after="0"/>
+        <w:rPr>
+          <w:rFonts w:ascii="Courier New" w:hAnsi="Courier New" w:cs="Courier New"/>
+        </w:rPr>
+      </w:pPr>
+      <w:r>
+        <w:rPr>
+          <w:rFonts w:ascii="Courier New" w:hAnsi="Courier New" w:cs="Courier New"/>
+        </w:rPr>
+        <w:t>&lt;</w:t>
+      </w:r>
+      <w:proofErr w:type="gramStart"/>
+      <w:r>
+        <w:rPr>
+          <w:rFonts w:ascii="Courier New" w:hAnsi="Courier New" w:cs="Courier New"/>
+        </w:rPr>
+        <w:t>br</w:t>
+      </w:r>
+      <w:proofErr w:type="gramEnd"/>
+      <w:r>
+        <w:rPr>
+          <w:rFonts w:ascii="Courier New" w:hAnsi="Courier New" w:cs="Courier New"/>
+        </w:rPr>
+        <w:t>&gt;&lt;br&gt;</w:t>
+      </w:r>
+    </w:p>
+    <w:p>
+      <w:pPr>
+        <w:spacing w:after="0"/>
+        <w:rPr>
+          <w:rFonts w:ascii="Courier New" w:hAnsi="Courier New" w:cs="Courier New"/>
+        </w:rPr>
+      </w:pPr>
+      <w:r>
+        <w:rPr>
+          <w:rFonts w:ascii="Courier New" w:hAnsi="Courier New" w:cs="Courier New"/>
+        </w:rPr>
+        <w:t>Note: In the current version, confidence intervals are only displayed for the crude death rate but will be available soon for all measures."</w:t>
+      </w:r>
+    </w:p>
+    <w:p>
+      <w:pPr>
+        <w:spacing w:after="0"/>
+        <w:rPr>
+          <w:rFonts w:ascii="Courier New" w:hAnsi="Courier New" w:cs="Courier New"/>
+        </w:rPr>
+      </w:pPr>
+    </w:p>
+    <w:p>
+      <w:pPr>
+        <w:spacing w:after="0"/>
+        <w:rPr>
+          <w:rFonts w:ascii="Courier New" w:hAnsi="Courier New" w:cs="Courier New"/>
+        </w:rPr>
+      </w:pPr>
+      <w:proofErr w:type="spellStart"/>
+      <w:proofErr w:type="gramStart"/>
+      <w:r>
+        <w:rPr>
+          <w:rFonts w:ascii="Courier New" w:hAnsi="Courier New" w:cs="Courier New"/>
+        </w:rPr>
+        <w:t>trendTab</w:t>
+      </w:r>
+      <w:proofErr w:type="spellEnd"/>
+      <w:proofErr w:type="gramEnd"/>
+      <w:r>
+        <w:rPr>
+          <w:rFonts w:ascii="Courier New" w:hAnsi="Courier New" w:cs="Courier New"/>
+        </w:rPr>
+        <w:t xml:space="preserve"> &lt;-</w:t>
+      </w:r>
+    </w:p>
+    <w:p>
+      <w:pPr>
+        <w:spacing w:after="0"/>
+        <w:rPr>
+          <w:rFonts w:ascii="Courier New" w:hAnsi="Courier New" w:cs="Courier New"/>
+        </w:rPr>
+      </w:pPr>
+      <w:r>
+        <w:rPr>
+          <w:rFonts w:ascii="Courier New" w:hAnsi="Courier New" w:cs="Courier New"/>
+        </w:rPr>
+        <w:t xml:space="preserve">"This graph displays the trend over time for a particular condition within a selected geography, separately for males, females, and the total population. Reviewing the trend over time is important for understanding which problems are improving and which are getting worse. </w:t>
+      </w:r>
+    </w:p>
+    <w:p>
+      <w:pPr>
+        <w:spacing w:after="0"/>
+        <w:rPr>
+          <w:rFonts w:ascii="Courier New" w:hAnsi="Courier New" w:cs="Courier New"/>
+        </w:rPr>
+      </w:pPr>
+      <w:r>
+        <w:rPr>
+          <w:rFonts w:ascii="Courier New" w:hAnsi="Courier New" w:cs="Courier New"/>
+        </w:rPr>
+        <w:t>&lt;</w:t>
+      </w:r>
+      <w:proofErr w:type="gramStart"/>
+      <w:r>
+        <w:rPr>
+          <w:rFonts w:ascii="Courier New" w:hAnsi="Courier New" w:cs="Courier New"/>
+        </w:rPr>
+        <w:t>br</w:t>
+      </w:r>
+      <w:proofErr w:type="gramEnd"/>
+      <w:r>
+        <w:rPr>
+          <w:rFonts w:ascii="Courier New" w:hAnsi="Courier New" w:cs="Courier New"/>
+        </w:rPr>
+        <w:t>&gt;</w:t>
+      </w:r>
+    </w:p>
+    <w:p>
+      <w:pPr>
+        <w:spacing w:after="0"/>
+        <w:rPr>
+          <w:rFonts w:ascii="Courier New" w:hAnsi="Courier New" w:cs="Courier New"/>
+        </w:rPr>
+      </w:pPr>
+      <w:r>
+        <w:rPr>
+          <w:rFonts w:ascii="Courier New" w:hAnsi="Courier New" w:cs="Courier New"/>
+        </w:rPr>
+        <w:t>Note: Because the data for the communities and census tract are currently aggregated for 5 years, those data are not available currently in the trend tab."</w:t>
+      </w:r>
+    </w:p>
+    <w:p>
+      <w:pPr>
+        <w:spacing w:after="0"/>
+        <w:rPr>
+          <w:rFonts w:ascii="Courier New" w:hAnsi="Courier New" w:cs="Courier New"/>
+        </w:rPr>
+      </w:pPr>
+    </w:p>
+    <w:p>
+      <w:pPr>
+        <w:spacing w:after="0"/>
+        <w:rPr>
+          <w:rFonts w:ascii="Courier New" w:hAnsi="Courier New" w:cs="Courier New"/>
+        </w:rPr>
+      </w:pPr>
+      <w:proofErr w:type="spellStart"/>
+      <w:proofErr w:type="gramStart"/>
+      <w:r>
+        <w:rPr>
+          <w:rFonts w:ascii="Courier New" w:hAnsi="Courier New" w:cs="Courier New"/>
+        </w:rPr>
+        <w:t>sdohTab</w:t>
+      </w:r>
+      <w:proofErr w:type="spellEnd"/>
+      <w:proofErr w:type="gramEnd"/>
+      <w:r>
+        <w:rPr>
+          <w:rFonts w:ascii="Courier New" w:hAnsi="Courier New" w:cs="Courier New"/>
+        </w:rPr>
+        <w:t xml:space="preserve"> &lt;-</w:t>
+      </w:r>
+    </w:p>
+    <w:p>
+      <w:pPr>
+        <w:spacing w:after="0"/>
+        <w:rPr>
+          <w:rFonts w:ascii="Courier New" w:hAnsi="Courier New" w:cs="Courier New"/>
+        </w:rPr>
+      </w:pPr>
+      <w:r>
+        <w:rPr>
+          <w:rFonts w:ascii="Courier New" w:hAnsi="Courier New" w:cs="Courier New"/>
+        </w:rPr>
+        <w:t>"This tab is preliminary and under development.</w:t>
+      </w:r>
+    </w:p>
+    <w:p>
+      <w:pPr>
+        <w:spacing w:after="0"/>
+        <w:rPr>
+          <w:rFonts w:ascii="Courier New" w:hAnsi="Courier New" w:cs="Courier New"/>
+        </w:rPr>
+      </w:pPr>
+      <w:r>
+        <w:rPr>
+          <w:rFonts w:ascii="Courier New" w:hAnsi="Courier New" w:cs="Courier New"/>
+        </w:rPr>
+        <w:t>&lt;</w:t>
+      </w:r>
+      <w:proofErr w:type="gramStart"/>
+      <w:r>
+        <w:rPr>
+          <w:rFonts w:ascii="Courier New" w:hAnsi="Courier New" w:cs="Courier New"/>
+        </w:rPr>
+        <w:t>br</w:t>
+      </w:r>
+      <w:proofErr w:type="gramEnd"/>
+      <w:r>
+        <w:rPr>
+          <w:rFonts w:ascii="Courier New" w:hAnsi="Courier New" w:cs="Courier New"/>
+        </w:rPr>
+        <w:t>&gt;&lt;br&gt;</w:t>
+      </w:r>
+    </w:p>
+    <w:p>
+      <w:pPr>
+        <w:spacing w:after="0"/>
+        <w:rPr>
+          <w:rFonts w:ascii="Courier New" w:hAnsi="Courier New" w:cs="Courier New"/>
+        </w:rPr>
+      </w:pPr>
+      <w:r>
+        <w:rPr>
+          <w:rFonts w:ascii="Courier New" w:hAnsi="Courier New" w:cs="Courier New"/>
+        </w:rPr>
+        <w:t xml:space="preserve">This scatter plot displays the correlation of a selected social determinant measure with a selected condition. Each dot maps the value of the social determinant measure against the value of the condition measure for one geographic unit (county, community, or census tract). Because this association is </w:t>
+      </w:r>
+      <w:r>
+        <w:rPr>
+          <w:rFonts w:ascii="Courier New" w:hAnsi="Courier New" w:cs="Courier New"/>
+        </w:rPr>
+        <w:t>'</w:t>
+      </w:r>
+      <w:r>
+        <w:rPr>
+          <w:rFonts w:ascii="Courier New" w:hAnsi="Courier New" w:cs="Courier New"/>
+        </w:rPr>
+        <w:t>ecologic</w:t>
+      </w:r>
+      <w:r>
+        <w:rPr>
+          <w:rFonts w:ascii="Courier New" w:hAnsi="Courier New" w:cs="Courier New"/>
+        </w:rPr>
+        <w:t>'</w:t>
+      </w:r>
+      <w:r>
+        <w:rPr>
+          <w:rFonts w:ascii="Courier New" w:hAnsi="Courier New" w:cs="Courier New"/>
+        </w:rPr>
+        <w:t xml:space="preserve"> (correlation of geographic units, not of individuals), it is particularly important in this tab to look at measures that take into account the size and age distribution of the population, such as age-adjusted YLL rate and age-adjusted death rate. While correlations do not indicate causation, they are a potentially important way to understand the differential roles of some social determinants of health on disease outcomes.</w:t>
+      </w:r>
+    </w:p>
+    <w:p>
+      <w:pPr>
+        <w:spacing w:after="0"/>
+        <w:rPr>
+          <w:rFonts w:ascii="Courier New" w:hAnsi="Courier New" w:cs="Courier New"/>
+        </w:rPr>
+      </w:pPr>
+      <w:r>
+        <w:rPr>
+          <w:rFonts w:ascii="Courier New" w:hAnsi="Courier New" w:cs="Courier New"/>
+        </w:rPr>
+        <w:t>&lt;</w:t>
+      </w:r>
+      <w:proofErr w:type="gramStart"/>
+      <w:r>
+        <w:rPr>
+          <w:rFonts w:ascii="Courier New" w:hAnsi="Courier New" w:cs="Courier New"/>
+        </w:rPr>
+        <w:t>br</w:t>
+      </w:r>
+      <w:proofErr w:type="gramEnd"/>
+      <w:r>
+        <w:rPr>
+          <w:rFonts w:ascii="Courier New" w:hAnsi="Courier New" w:cs="Courier New"/>
+        </w:rPr>
+        <w:t>&gt;&lt;br&gt;</w:t>
+      </w:r>
+    </w:p>
+    <w:p>
+      <w:pPr>
+        <w:spacing w:after="0"/>
+        <w:rPr>
+          <w:rFonts w:ascii="Courier New" w:hAnsi="Courier New" w:cs="Courier New"/>
+        </w:rPr>
+      </w:pPr>
+      <w:r>
+        <w:rPr>
+          <w:rFonts w:ascii="Courier New" w:hAnsi="Courier New" w:cs="Courier New"/>
+        </w:rPr>
+        <w:t>In the current version, the colors represent the regions of the state</w:t>
+      </w:r>
+      <w:r>
+        <w:rPr>
+          <w:rFonts w:ascii="Courier New" w:hAnsi="Courier New" w:cs="Courier New"/>
+        </w:rPr>
+        <w:t xml:space="preserve">; soon the </w:t>
+      </w:r>
+      <w:r>
+        <w:rPr>
+          <w:rFonts w:ascii="Courier New" w:hAnsi="Courier New" w:cs="Courier New"/>
+        </w:rPr>
+        <w:t xml:space="preserve">colors </w:t>
+      </w:r>
+      <w:r>
+        <w:rPr>
+          <w:rFonts w:ascii="Courier New" w:hAnsi="Courier New" w:cs="Courier New"/>
+        </w:rPr>
+        <w:t xml:space="preserve">could represent </w:t>
+      </w:r>
+      <w:r>
+        <w:rPr>
+          <w:rFonts w:ascii="Courier New" w:hAnsi="Courier New" w:cs="Courier New"/>
+        </w:rPr>
+        <w:t>the rurality levels</w:t>
+      </w:r>
+      <w:r>
+        <w:rPr>
+          <w:rFonts w:ascii="Courier New" w:hAnsi="Courier New" w:cs="Courier New"/>
+        </w:rPr>
+        <w:t xml:space="preserve"> of</w:t>
+      </w:r>
+      <w:r>
+        <w:rPr>
+          <w:rFonts w:ascii="Courier New" w:hAnsi="Courier New" w:cs="Courier New"/>
+        </w:rPr>
+        <w:t xml:space="preserve"> </w:t>
       </w:r>
       <w:r>
         <w:rPr>
@@ -3786,241 +5838,7 @@
         <w:rPr>
           <w:rFonts w:ascii="Courier New" w:hAnsi="Courier New" w:cs="Courier New"/>
         </w:rPr>
-        <w:t xml:space="preserve">underlying </w:t>
-      </w:r>
-      <w:r>
-        <w:rPr>
-          <w:rFonts w:ascii="Courier New" w:hAnsi="Courier New" w:cs="Courier New"/>
-        </w:rPr>
-        <w:t>"</w:t>
-      </w:r>
-      <w:r>
-        <w:rPr>
-          <w:rFonts w:ascii="Courier New" w:hAnsi="Courier New" w:cs="Courier New"/>
-        </w:rPr>
-        <w:t>Base Level</w:t>
-      </w:r>
-      <w:r>
-        <w:rPr>
-          <w:rFonts w:ascii="Courier New" w:hAnsi="Courier New" w:cs="Courier New"/>
-        </w:rPr>
-        <w:t>"</w:t>
-      </w:r>
-      <w:r>
-        <w:rPr>
-          <w:rFonts w:ascii="Courier New" w:hAnsi="Courier New" w:cs="Courier New"/>
-        </w:rPr>
-        <w:t xml:space="preserve">. Each and every condition in the </w:t>
-      </w:r>
-      <w:r>
-        <w:rPr>
-          <w:rFonts w:ascii="Courier New" w:hAnsi="Courier New" w:cs="Courier New"/>
-        </w:rPr>
-        <w:t>"</w:t>
-      </w:r>
-      <w:r>
-        <w:rPr>
-          <w:rFonts w:ascii="Courier New" w:hAnsi="Courier New" w:cs="Courier New"/>
-        </w:rPr>
-        <w:t>Base Level</w:t>
-      </w:r>
-      <w:r>
-        <w:rPr>
-          <w:rFonts w:ascii="Courier New" w:hAnsi="Courier New" w:cs="Courier New"/>
-        </w:rPr>
-        <w:t>"</w:t>
-      </w:r>
-      <w:r>
-        <w:rPr>
-          <w:rFonts w:ascii="Courier New" w:hAnsi="Courier New" w:cs="Courier New"/>
-        </w:rPr>
-        <w:t xml:space="preserve"> rolls up to one</w:t>
-      </w:r>
-      <w:r>
-        <w:rPr>
-          <w:rFonts w:ascii="Courier New" w:hAnsi="Courier New" w:cs="Courier New"/>
-        </w:rPr>
-        <w:t xml:space="preserve"> and only one</w:t>
-      </w:r>
-      <w:r>
-        <w:rPr>
-          <w:rFonts w:ascii="Courier New" w:hAnsi="Courier New" w:cs="Courier New"/>
-        </w:rPr>
-        <w:t xml:space="preserve"> </w:t>
-      </w:r>
-      <w:r>
-        <w:rPr>
-          <w:rFonts w:ascii="Courier New" w:hAnsi="Courier New" w:cs="Courier New"/>
-        </w:rPr>
-        <w:t>"</w:t>
-      </w:r>
-      <w:r>
-        <w:rPr>
-          <w:rFonts w:ascii="Courier New" w:hAnsi="Courier New" w:cs="Courier New"/>
-        </w:rPr>
-        <w:t>Public Health Level</w:t>
-      </w:r>
-      <w:r>
-        <w:rPr>
-          <w:rFonts w:ascii="Courier New" w:hAnsi="Courier New" w:cs="Courier New"/>
-        </w:rPr>
-        <w:t>"</w:t>
-      </w:r>
-      <w:r>
-        <w:rPr>
-          <w:rFonts w:ascii="Courier New" w:hAnsi="Courier New" w:cs="Courier New"/>
-        </w:rPr>
-        <w:t xml:space="preserve"> condition (regardless of whether the </w:t>
-      </w:r>
-      <w:r>
-        <w:rPr>
-          <w:rFonts w:ascii="Courier New" w:hAnsi="Courier New" w:cs="Courier New"/>
-        </w:rPr>
-        <w:t>"Base Level"</w:t>
-      </w:r>
-      <w:r>
-        <w:rPr>
-          <w:rFonts w:ascii="Courier New" w:hAnsi="Courier New" w:cs="Courier New"/>
-        </w:rPr>
-        <w:t xml:space="preserve"> </w:t>
-      </w:r>
-      <w:r>
-        <w:rPr>
-          <w:rFonts w:ascii="Courier New" w:hAnsi="Courier New" w:cs="Courier New"/>
-        </w:rPr>
-        <w:t xml:space="preserve">condition is shown in the </w:t>
-      </w:r>
-      <w:r>
-        <w:rPr>
-          <w:rFonts w:ascii="Courier New" w:hAnsi="Courier New" w:cs="Courier New"/>
-        </w:rPr>
-        <w:t>"</w:t>
-      </w:r>
-      <w:r>
-        <w:rPr>
-          <w:rFonts w:ascii="Courier New" w:hAnsi="Courier New" w:cs="Courier New"/>
-        </w:rPr>
-        <w:t>Detail Level</w:t>
-      </w:r>
-      <w:r>
-        <w:rPr>
-          <w:rFonts w:ascii="Courier New" w:hAnsi="Courier New" w:cs="Courier New"/>
-        </w:rPr>
-        <w:t>"</w:t>
-      </w:r>
-      <w:r>
-        <w:rPr>
-          <w:rFonts w:ascii="Courier New" w:hAnsi="Courier New" w:cs="Courier New"/>
-        </w:rPr>
-        <w:t xml:space="preserve">). </w:t>
-      </w:r>
-      <w:r>
-        <w:rPr>
-          <w:rFonts w:ascii="Courier New" w:hAnsi="Courier New" w:cs="Courier New"/>
-        </w:rPr>
-        <w:t xml:space="preserve">A diagram showing this hierarchy, and the list of </w:t>
-      </w:r>
-      <w:r>
-        <w:rPr>
-          <w:rFonts w:ascii="Courier New" w:hAnsi="Courier New" w:cs="Courier New"/>
-        </w:rPr>
-        <w:t>"</w:t>
-      </w:r>
-      <w:r>
-        <w:rPr>
-          <w:rFonts w:ascii="Courier New" w:hAnsi="Courier New" w:cs="Courier New"/>
-        </w:rPr>
-        <w:t>Base Level</w:t>
-      </w:r>
-      <w:r>
-        <w:rPr>
-          <w:rFonts w:ascii="Courier New" w:hAnsi="Courier New" w:cs="Courier New"/>
-        </w:rPr>
-        <w:t>"</w:t>
-      </w:r>
-      <w:r>
-        <w:rPr>
-          <w:rFonts w:ascii="Courier New" w:hAnsi="Courier New" w:cs="Courier New"/>
-        </w:rPr>
-        <w:t xml:space="preserve"> </w:t>
-      </w:r>
-      <w:r>
-        <w:rPr>
-          <w:rFonts w:ascii="Courier New" w:hAnsi="Courier New" w:cs="Courier New"/>
-        </w:rPr>
-        <w:t xml:space="preserve">conditions </w:t>
-      </w:r>
-      <w:r>
-        <w:rPr>
-          <w:rFonts w:ascii="Courier New" w:hAnsi="Courier New" w:cs="Courier New"/>
-        </w:rPr>
-        <w:t>i</w:t>
-      </w:r>
-      <w:r>
-        <w:rPr>
-          <w:rFonts w:ascii="Courier New" w:hAnsi="Courier New" w:cs="Courier New"/>
-        </w:rPr>
-        <w:t xml:space="preserve">s available by clicking the </w:t>
-      </w:r>
-      <w:r>
-        <w:rPr>
-          <w:rFonts w:ascii="Courier New" w:hAnsi="Courier New" w:cs="Courier New"/>
-        </w:rPr>
-        <w:t>"</w:t>
-      </w:r>
-      <w:r>
-        <w:rPr>
-          <w:rFonts w:ascii="Courier New" w:hAnsi="Courier New" w:cs="Courier New"/>
-        </w:rPr>
-        <w:t>Cause List Info</w:t>
-      </w:r>
-      <w:r>
-        <w:rPr>
-          <w:rFonts w:ascii="Courier New" w:hAnsi="Courier New" w:cs="Courier New"/>
-        </w:rPr>
-        <w:t>"</w:t>
-      </w:r>
-      <w:r>
-        <w:rPr>
-          <w:rFonts w:ascii="Courier New" w:hAnsi="Courier New" w:cs="Courier New"/>
-        </w:rPr>
-        <w:t xml:space="preserve"> link. Additional information, including a link to the </w:t>
-      </w:r>
-      <w:r>
-        <w:rPr>
-          <w:rFonts w:ascii="Courier New" w:hAnsi="Courier New" w:cs="Courier New"/>
-        </w:rPr>
-        <w:t xml:space="preserve">list of detailed ICD-10 codes that make up each </w:t>
-      </w:r>
-      <w:r>
-        <w:rPr>
-          <w:rFonts w:ascii="Courier New" w:hAnsi="Courier New" w:cs="Courier New"/>
-        </w:rPr>
-        <w:t>"</w:t>
-      </w:r>
-      <w:r>
-        <w:rPr>
-          <w:rFonts w:ascii="Courier New" w:hAnsi="Courier New" w:cs="Courier New"/>
-        </w:rPr>
-        <w:t>Base level</w:t>
-      </w:r>
-      <w:r>
-        <w:rPr>
-          <w:rFonts w:ascii="Courier New" w:hAnsi="Courier New" w:cs="Courier New"/>
-        </w:rPr>
-        <w:t>"</w:t>
-      </w:r>
-      <w:r>
-        <w:rPr>
-          <w:rFonts w:ascii="Courier New" w:hAnsi="Courier New" w:cs="Courier New"/>
-        </w:rPr>
-        <w:t xml:space="preserve"> condition can be found </w:t>
-      </w:r>
-      <w:r>
-        <w:rPr>
-          <w:rFonts w:ascii="Courier New" w:hAnsi="Courier New" w:cs="Courier New"/>
-        </w:rPr>
-        <w:t>on the Technical Tab</w:t>
+        <w:t>county/community/tract or other factors</w:t>
       </w:r>
       <w:r>
         <w:rPr>
@@ -4068,494 +5886,237 @@
         <w:rPr>
           <w:rFonts w:ascii="Courier New" w:hAnsi="Courier New" w:cs="Courier New"/>
         </w:rPr>
-        <w:t xml:space="preserve">We welcome comments </w:t>
-      </w:r>
-      <w:r>
-        <w:rPr>
-          <w:rFonts w:ascii="Courier New" w:hAnsi="Courier New" w:cs="Courier New"/>
-        </w:rPr>
-        <w:t xml:space="preserve">and </w:t>
-      </w:r>
-      <w:r>
-        <w:rPr>
-          <w:rFonts w:ascii="Courier New" w:hAnsi="Courier New" w:cs="Courier New"/>
-        </w:rPr>
-        <w:t xml:space="preserve">suggested changes to </w:t>
-      </w:r>
-      <w:r>
-        <w:rPr>
-          <w:rFonts w:ascii="Courier New" w:hAnsi="Courier New" w:cs="Courier New"/>
-        </w:rPr>
-        <w:t xml:space="preserve">any aspect of </w:t>
-      </w:r>
-      <w:r>
-        <w:rPr>
-          <w:rFonts w:ascii="Courier New" w:hAnsi="Courier New" w:cs="Courier New"/>
-        </w:rPr>
-        <w:t xml:space="preserve">our hierarchal list. </w:t>
-      </w:r>
-    </w:p>
-    <w:p>
-      <w:pPr>
-        <w:spacing w:after="0"/>
-        <w:rPr>
-          <w:rFonts w:ascii="Courier New" w:hAnsi="Courier New" w:cs="Courier New"/>
-        </w:rPr>
-      </w:pPr>
-      <w:r>
-        <w:rPr>
-          <w:rFonts w:ascii="Courier New" w:hAnsi="Courier New" w:cs="Courier New"/>
-        </w:rPr>
-        <w:t>'</w:t>
-      </w:r>
-    </w:p>
-    <w:p>
-      <w:pPr>
-        <w:spacing w:after="0"/>
-        <w:rPr>
-          <w:rFonts w:ascii="Courier New" w:hAnsi="Courier New" w:cs="Courier New"/>
-        </w:rPr>
-      </w:pPr>
-    </w:p>
-    <w:p>
-      <w:pPr>
-        <w:spacing w:after="0"/>
-        <w:rPr>
-          <w:rFonts w:ascii="Courier New" w:hAnsi="Courier New" w:cs="Courier New"/>
-        </w:rPr>
-      </w:pPr>
+        <w:t>In the current version, the size of the dots is proportional to the size of the population represented by the dot.  This too, could represent other things.</w:t>
+      </w:r>
+    </w:p>
+    <w:p>
+      <w:pPr>
+        <w:spacing w:after="0"/>
+        <w:rPr>
+          <w:rFonts w:ascii="Courier New" w:hAnsi="Courier New" w:cs="Courier New"/>
+        </w:rPr>
+      </w:pPr>
+      <w:r>
+        <w:rPr>
+          <w:rFonts w:ascii="Courier New" w:hAnsi="Courier New" w:cs="Courier New"/>
+        </w:rPr>
+        <w:t>&lt;</w:t>
+      </w:r>
+      <w:proofErr w:type="gramStart"/>
+      <w:r>
+        <w:rPr>
+          <w:rFonts w:ascii="Courier New" w:hAnsi="Courier New" w:cs="Courier New"/>
+        </w:rPr>
+        <w:t>br</w:t>
+      </w:r>
+      <w:proofErr w:type="gramEnd"/>
+      <w:r>
+        <w:rPr>
+          <w:rFonts w:ascii="Courier New" w:hAnsi="Courier New" w:cs="Courier New"/>
+        </w:rPr>
+        <w:t>&gt;&lt;br&gt;</w:t>
+      </w:r>
+    </w:p>
+    <w:p>
+      <w:pPr>
+        <w:spacing w:after="0"/>
+        <w:rPr>
+          <w:rFonts w:ascii="Courier New" w:hAnsi="Courier New" w:cs="Courier New"/>
+        </w:rPr>
+      </w:pPr>
+      <w:r>
+        <w:rPr>
+          <w:rFonts w:ascii="Courier New" w:hAnsi="Courier New" w:cs="Courier New"/>
+        </w:rPr>
+        <w:lastRenderedPageBreak/>
+        <w:t>Note: Currently this tab only displays one variable, but the display and analysis in this tab will be expanded to include multiple variables simultaneously."</w:t>
+      </w:r>
+    </w:p>
+    <w:p>
+      <w:pPr>
+        <w:spacing w:after="0"/>
+        <w:rPr>
+          <w:rFonts w:ascii="Courier New" w:hAnsi="Courier New" w:cs="Courier New"/>
+        </w:rPr>
+      </w:pPr>
+    </w:p>
+    <w:p>
+      <w:pPr>
+        <w:spacing w:after="0"/>
+        <w:rPr>
+          <w:rFonts w:ascii="Courier New" w:hAnsi="Courier New" w:cs="Courier New"/>
+        </w:rPr>
+      </w:pPr>
+    </w:p>
+    <w:p>
+      <w:pPr>
+        <w:spacing w:after="0"/>
+        <w:rPr>
+          <w:rFonts w:ascii="Courier New" w:hAnsi="Courier New" w:cs="Courier New"/>
+        </w:rPr>
+      </w:pPr>
+    </w:p>
+    <w:p>
+      <w:pPr>
+        <w:spacing w:after="0"/>
+        <w:rPr>
+          <w:rFonts w:ascii="Courier New" w:hAnsi="Courier New" w:cs="Courier New"/>
+        </w:rPr>
+      </w:pPr>
+    </w:p>
+    <w:p>
+      <w:pPr>
+        <w:spacing w:after="0"/>
+        <w:rPr>
+          <w:rFonts w:ascii="Courier New" w:hAnsi="Courier New" w:cs="Courier New"/>
+        </w:rPr>
+      </w:pPr>
+      <w:r>
+        <w:rPr>
+          <w:rFonts w:ascii="Courier New" w:hAnsi="Courier New" w:cs="Courier New"/>
+        </w:rPr>
+        <w:t>#--OLD NOT USED----------------------------------------------------------------------------------------------------------</w:t>
+      </w:r>
+    </w:p>
+    <w:p>
+      <w:pPr>
+        <w:spacing w:after="0"/>
+        <w:rPr>
+          <w:rFonts w:ascii="Courier New" w:hAnsi="Courier New" w:cs="Courier New"/>
+        </w:rPr>
+      </w:pPr>
+    </w:p>
+    <w:p>
+      <w:pPr>
+        <w:spacing w:after="0"/>
+        <w:rPr>
+          <w:rFonts w:ascii="Courier New" w:hAnsi="Courier New" w:cs="Courier New"/>
+        </w:rPr>
+      </w:pPr>
+    </w:p>
+    <w:p>
+      <w:pPr>
+        <w:spacing w:after="0"/>
+        <w:rPr>
+          <w:rFonts w:ascii="Courier New" w:hAnsi="Courier New" w:cs="Courier New"/>
+        </w:rPr>
+      </w:pPr>
+    </w:p>
+    <w:p>
+      <w:pPr>
+        <w:spacing w:after="0"/>
+        <w:rPr>
+          <w:rFonts w:ascii="Courier New" w:hAnsi="Courier New" w:cs="Courier New"/>
+        </w:rPr>
+      </w:pPr>
+    </w:p>
+    <w:p>
+      <w:pPr>
+        <w:spacing w:after="0"/>
+        <w:rPr>
+          <w:rFonts w:ascii="Courier New" w:hAnsi="Courier New" w:cs="Courier New"/>
+        </w:rPr>
+      </w:pPr>
+      <w:r>
+        <w:rPr>
+          <w:rFonts w:ascii="Courier New" w:hAnsi="Courier New" w:cs="Courier New"/>
+        </w:rPr>
+        <w:t xml:space="preserve"># </w:t>
+      </w:r>
       <w:proofErr w:type="spellStart"/>
-      <w:proofErr w:type="gramStart"/>
-      <w:r>
-        <w:rPr>
-          <w:rFonts w:ascii="Courier New" w:hAnsi="Courier New" w:cs="Courier New"/>
-        </w:rPr>
-        <w:t>statecutHelp</w:t>
+      <w:r>
+        <w:rPr>
+          <w:rFonts w:ascii="Courier New" w:hAnsi="Courier New" w:cs="Courier New"/>
+        </w:rPr>
+        <w:t>textIntroA</w:t>
       </w:r>
       <w:proofErr w:type="spellEnd"/>
-      <w:proofErr w:type="gramEnd"/>
-      <w:r>
-        <w:rPr>
-          <w:rFonts w:ascii="Courier New" w:hAnsi="Courier New" w:cs="Courier New"/>
-        </w:rPr>
-        <w:t xml:space="preserve"> &lt;- </w:t>
-      </w:r>
-    </w:p>
-    <w:p>
-      <w:pPr>
-        <w:spacing w:after="0"/>
-        <w:rPr>
-          <w:rFonts w:ascii="Courier New" w:hAnsi="Courier New" w:cs="Courier New"/>
-        </w:rPr>
-      </w:pPr>
-      <w:r>
-        <w:rPr>
-          <w:rFonts w:ascii="Courier New" w:hAnsi="Courier New" w:cs="Courier New"/>
-        </w:rPr>
-        <w:t xml:space="preserve">"The State-based Cut-points button changes the way the Measure is broken down or </w:t>
-      </w:r>
-    </w:p>
-    <w:p>
-      <w:pPr>
-        <w:spacing w:after="0"/>
-        <w:rPr>
-          <w:rFonts w:ascii="Courier New" w:hAnsi="Courier New" w:cs="Courier New"/>
-        </w:rPr>
-      </w:pPr>
-      <w:proofErr w:type="gramStart"/>
-      <w:r>
-        <w:rPr>
-          <w:rFonts w:ascii="Courier New" w:hAnsi="Courier New" w:cs="Courier New"/>
-        </w:rPr>
-        <w:t>grouped-with</w:t>
-      </w:r>
-      <w:proofErr w:type="gramEnd"/>
-      <w:r>
-        <w:rPr>
-          <w:rFonts w:ascii="Courier New" w:hAnsi="Courier New" w:cs="Courier New"/>
-        </w:rPr>
-        <w:t xml:space="preserve"> the box checked, the cut-points are based on the State data overall </w:t>
-      </w:r>
-    </w:p>
-    <w:p>
-      <w:pPr>
-        <w:spacing w:after="0"/>
-        <w:rPr>
-          <w:rFonts w:ascii="Courier New" w:hAnsi="Courier New" w:cs="Courier New"/>
-        </w:rPr>
-      </w:pPr>
-      <w:r>
-        <w:rPr>
-          <w:rFonts w:ascii="Courier New" w:hAnsi="Courier New" w:cs="Courier New"/>
-        </w:rPr>
-        <w:t>(</w:t>
-      </w:r>
-      <w:proofErr w:type="gramStart"/>
-      <w:r>
-        <w:rPr>
-          <w:rFonts w:ascii="Courier New" w:hAnsi="Courier New" w:cs="Courier New"/>
-        </w:rPr>
-        <w:t>so</w:t>
-      </w:r>
-      <w:proofErr w:type="gramEnd"/>
-      <w:r>
-        <w:rPr>
-          <w:rFonts w:ascii="Courier New" w:hAnsi="Courier New" w:cs="Courier New"/>
-        </w:rPr>
-        <w:t xml:space="preserve"> many/most communities in a given county might be in the highest category, if </w:t>
-      </w:r>
-    </w:p>
-    <w:p>
-      <w:pPr>
-        <w:spacing w:after="0"/>
-        <w:rPr>
-          <w:rFonts w:ascii="Courier New" w:hAnsi="Courier New" w:cs="Courier New"/>
-        </w:rPr>
-      </w:pPr>
-      <w:proofErr w:type="gramStart"/>
-      <w:r>
-        <w:rPr>
-          <w:rFonts w:ascii="Courier New" w:hAnsi="Courier New" w:cs="Courier New"/>
-        </w:rPr>
-        <w:t>that</w:t>
-      </w:r>
-      <w:proofErr w:type="gramEnd"/>
-      <w:r>
-        <w:rPr>
-          <w:rFonts w:ascii="Courier New" w:hAnsi="Courier New" w:cs="Courier New"/>
-        </w:rPr>
-        <w:t xml:space="preserve"> condition tended to be high in that county in general). If the box is unchecked, </w:t>
-      </w:r>
-    </w:p>
-    <w:p>
-      <w:pPr>
-        <w:spacing w:after="0"/>
-        <w:rPr>
-          <w:rFonts w:ascii="Courier New" w:hAnsi="Courier New" w:cs="Courier New"/>
-        </w:rPr>
-      </w:pPr>
-      <w:proofErr w:type="gramStart"/>
-      <w:r>
-        <w:rPr>
-          <w:rFonts w:ascii="Courier New" w:hAnsi="Courier New" w:cs="Courier New"/>
-        </w:rPr>
-        <w:t>the</w:t>
-      </w:r>
-      <w:proofErr w:type="gramEnd"/>
-      <w:r>
-        <w:rPr>
-          <w:rFonts w:ascii="Courier New" w:hAnsi="Courier New" w:cs="Courier New"/>
-        </w:rPr>
-        <w:t xml:space="preserve"> cut points will be based on the data in just that county, so the distribution </w:t>
-      </w:r>
-    </w:p>
-    <w:p>
-      <w:pPr>
-        <w:spacing w:after="0"/>
-        <w:rPr>
-          <w:rFonts w:ascii="Courier New" w:hAnsi="Courier New" w:cs="Courier New"/>
-        </w:rPr>
-      </w:pPr>
-      <w:proofErr w:type="gramStart"/>
-      <w:r>
-        <w:rPr>
-          <w:rFonts w:ascii="Courier New" w:hAnsi="Courier New" w:cs="Courier New"/>
-        </w:rPr>
-        <w:t>of</w:t>
-      </w:r>
-      <w:proofErr w:type="gramEnd"/>
-      <w:r>
-        <w:rPr>
-          <w:rFonts w:ascii="Courier New" w:hAnsi="Courier New" w:cs="Courier New"/>
-        </w:rPr>
-        <w:t xml:space="preserve"> the condition throughout just that one county may be easier to see and understand."</w:t>
-      </w:r>
-    </w:p>
-    <w:p>
-      <w:pPr>
-        <w:spacing w:after="0"/>
-        <w:rPr>
-          <w:rFonts w:ascii="Courier New" w:hAnsi="Courier New" w:cs="Courier New"/>
-        </w:rPr>
-      </w:pPr>
-    </w:p>
-    <w:p>
-      <w:pPr>
-        <w:spacing w:after="0"/>
-        <w:rPr>
-          <w:rFonts w:ascii="Courier New" w:hAnsi="Courier New" w:cs="Courier New"/>
-        </w:rPr>
-      </w:pPr>
+      <w:r>
+        <w:rPr>
+          <w:rFonts w:ascii="Courier New" w:hAnsi="Courier New" w:cs="Courier New"/>
+        </w:rPr>
+        <w:t xml:space="preserve"> &lt;-   "The Community Burden of Disease (CBD) is an evolving platform to view and explore detailed disease/condition burden and Social Determinants of Health data on multiple levels of geographic granularity in order to answer and generate questions, both simple and complex."</w:t>
+      </w:r>
+    </w:p>
+    <w:p>
+      <w:pPr>
+        <w:spacing w:after="0"/>
+        <w:rPr>
+          <w:rFonts w:ascii="Courier New" w:hAnsi="Courier New" w:cs="Courier New"/>
+        </w:rPr>
+      </w:pPr>
+    </w:p>
+    <w:p>
+      <w:pPr>
+        <w:spacing w:after="0"/>
+        <w:rPr>
+          <w:rFonts w:ascii="Courier New" w:hAnsi="Courier New" w:cs="Courier New"/>
+        </w:rPr>
+      </w:pPr>
+      <w:r>
+        <w:rPr>
+          <w:rFonts w:ascii="Courier New" w:hAnsi="Courier New" w:cs="Courier New"/>
+        </w:rPr>
+        <w:t xml:space="preserve"># </w:t>
+      </w:r>
       <w:proofErr w:type="spellStart"/>
-      <w:proofErr w:type="gramStart"/>
-      <w:r>
-        <w:rPr>
-          <w:rFonts w:ascii="Courier New" w:hAnsi="Courier New" w:cs="Courier New"/>
-        </w:rPr>
-        <w:t>cutmethodHelp</w:t>
+      <w:r>
+        <w:rPr>
+          <w:rFonts w:ascii="Courier New" w:hAnsi="Courier New" w:cs="Courier New"/>
+        </w:rPr>
+        <w:t>textIntroB</w:t>
       </w:r>
       <w:proofErr w:type="spellEnd"/>
-      <w:proofErr w:type="gramEnd"/>
-      <w:r>
-        <w:rPr>
-          <w:rFonts w:ascii="Courier New" w:hAnsi="Courier New" w:cs="Courier New"/>
-        </w:rPr>
-        <w:t xml:space="preserve"> &lt;- </w:t>
-      </w:r>
-    </w:p>
-    <w:p>
-      <w:pPr>
-        <w:spacing w:after="0"/>
-        <w:rPr>
-          <w:rFonts w:ascii="Courier New" w:hAnsi="Courier New" w:cs="Courier New"/>
-        </w:rPr>
-      </w:pPr>
-      <w:r>
-        <w:rPr>
-          <w:rFonts w:ascii="Courier New" w:hAnsi="Courier New" w:cs="Courier New"/>
-        </w:rPr>
-        <w:t xml:space="preserve">"Specifies method used to determine the cut-points for the color categories. </w:t>
-      </w:r>
-      <w:r>
-        <w:rPr>
-          <w:rFonts w:ascii="Courier New" w:hAnsi="Courier New" w:cs="Courier New"/>
-        </w:rPr>
-        <w:t>&lt;b&gt;</w:t>
-      </w:r>
-      <w:r>
-        <w:rPr>
-          <w:rFonts w:ascii="Courier New" w:hAnsi="Courier New" w:cs="Courier New"/>
-        </w:rPr>
-        <w:t>Quantile</w:t>
-      </w:r>
-      <w:r>
-        <w:rPr>
-          <w:rFonts w:ascii="Courier New" w:hAnsi="Courier New" w:cs="Courier New"/>
-        </w:rPr>
-        <w:t>&lt;</w:t>
-      </w:r>
-      <w:r>
-        <w:rPr>
-          <w:rFonts w:ascii="Courier New" w:hAnsi="Courier New" w:cs="Courier New"/>
-        </w:rPr>
-        <w:t>/</w:t>
-      </w:r>
-      <w:r>
-        <w:rPr>
-          <w:rFonts w:ascii="Courier New" w:hAnsi="Courier New" w:cs="Courier New"/>
-        </w:rPr>
-        <w:t>b&gt;</w:t>
-      </w:r>
-      <w:r>
-        <w:rPr>
-          <w:rFonts w:ascii="Courier New" w:hAnsi="Courier New" w:cs="Courier New"/>
-        </w:rPr>
-        <w:t xml:space="preserve"> </w:t>
-      </w:r>
-    </w:p>
-    <w:p>
-      <w:pPr>
-        <w:spacing w:after="0"/>
-        <w:rPr>
-          <w:rFonts w:ascii="Courier New" w:hAnsi="Courier New" w:cs="Courier New"/>
-        </w:rPr>
-      </w:pPr>
-      <w:proofErr w:type="gramStart"/>
-      <w:r>
-        <w:rPr>
-          <w:rFonts w:ascii="Courier New" w:hAnsi="Courier New" w:cs="Courier New"/>
-        </w:rPr>
-        <w:t>divides</w:t>
-      </w:r>
-      <w:proofErr w:type="gramEnd"/>
-      <w:r>
-        <w:rPr>
-          <w:rFonts w:ascii="Courier New" w:hAnsi="Courier New" w:cs="Courier New"/>
-        </w:rPr>
-        <w:t xml:space="preserve"> the frequency distribution into equal categories, each containing the same fraction </w:t>
-      </w:r>
-    </w:p>
-    <w:p>
-      <w:pPr>
-        <w:spacing w:after="0"/>
-        <w:rPr>
-          <w:rFonts w:ascii="Courier New" w:hAnsi="Courier New" w:cs="Courier New"/>
-        </w:rPr>
-      </w:pPr>
-      <w:proofErr w:type="gramStart"/>
-      <w:r>
-        <w:rPr>
-          <w:rFonts w:ascii="Courier New" w:hAnsi="Courier New" w:cs="Courier New"/>
-        </w:rPr>
-        <w:t>of</w:t>
-      </w:r>
-      <w:proofErr w:type="gramEnd"/>
-      <w:r>
-        <w:rPr>
-          <w:rFonts w:ascii="Courier New" w:hAnsi="Courier New" w:cs="Courier New"/>
-        </w:rPr>
-        <w:t xml:space="preserve"> the total dataset. </w:t>
-      </w:r>
-      <w:r>
-        <w:rPr>
-          <w:rFonts w:ascii="Courier New" w:hAnsi="Courier New" w:cs="Courier New"/>
-        </w:rPr>
-        <w:t>&lt;b&gt;</w:t>
-      </w:r>
-      <w:r>
-        <w:rPr>
-          <w:rFonts w:ascii="Courier New" w:hAnsi="Courier New" w:cs="Courier New"/>
-        </w:rPr>
-        <w:t>Fisher</w:t>
-      </w:r>
-      <w:r>
-        <w:rPr>
-          <w:rFonts w:ascii="Courier New" w:hAnsi="Courier New" w:cs="Courier New"/>
-        </w:rPr>
-        <w:t>&lt;/b&gt;</w:t>
-      </w:r>
-      <w:r>
-        <w:rPr>
-          <w:rFonts w:ascii="Courier New" w:hAnsi="Courier New" w:cs="Courier New"/>
-        </w:rPr>
-        <w:t xml:space="preserve"> uses the Fisher-Jenks algorithm which reduces the </w:t>
-      </w:r>
-    </w:p>
-    <w:p>
-      <w:pPr>
-        <w:spacing w:after="0"/>
-        <w:rPr>
-          <w:rFonts w:ascii="Courier New" w:hAnsi="Courier New" w:cs="Courier New"/>
-        </w:rPr>
-      </w:pPr>
-      <w:proofErr w:type="gramStart"/>
-      <w:r>
-        <w:rPr>
-          <w:rFonts w:ascii="Courier New" w:hAnsi="Courier New" w:cs="Courier New"/>
-        </w:rPr>
-        <w:t>variance</w:t>
-      </w:r>
-      <w:proofErr w:type="gramEnd"/>
-      <w:r>
-        <w:rPr>
-          <w:rFonts w:ascii="Courier New" w:hAnsi="Courier New" w:cs="Courier New"/>
-        </w:rPr>
-        <w:t xml:space="preserve"> within categories and maximizes the variance between categories."</w:t>
-      </w:r>
-    </w:p>
-    <w:p>
-      <w:pPr>
-        <w:spacing w:after="0"/>
-        <w:rPr>
-          <w:rFonts w:ascii="Courier New" w:hAnsi="Courier New" w:cs="Courier New"/>
-        </w:rPr>
-      </w:pPr>
-    </w:p>
-    <w:p>
-      <w:pPr>
-        <w:spacing w:after="0"/>
-        <w:rPr>
-          <w:rFonts w:ascii="Courier New" w:hAnsi="Courier New" w:cs="Courier New"/>
-        </w:rPr>
-      </w:pPr>
-      <w:r>
-        <w:rPr>
-          <w:rFonts w:ascii="Courier New" w:hAnsi="Courier New" w:cs="Courier New"/>
-        </w:rPr>
-        <w:t># Needs explanation on how color cutoffs were calculated, especially Fisher method</w:t>
-      </w:r>
-    </w:p>
-    <w:p>
-      <w:pPr>
-        <w:spacing w:after="0"/>
-        <w:rPr>
-          <w:rFonts w:ascii="Courier New" w:hAnsi="Courier New" w:cs="Courier New"/>
-        </w:rPr>
-      </w:pPr>
-    </w:p>
-    <w:p>
-      <w:pPr>
-        <w:spacing w:after="0"/>
-        <w:rPr>
-          <w:rFonts w:ascii="Courier New" w:hAnsi="Courier New" w:cs="Courier New"/>
-        </w:rPr>
-      </w:pPr>
+      <w:r>
+        <w:rPr>
+          <w:rFonts w:ascii="Courier New" w:hAnsi="Courier New" w:cs="Courier New"/>
+        </w:rPr>
+        <w:t xml:space="preserve"> &lt;- "The code and system are written/structured to useable by States and Counties throughout the United States—with any State or County using their own structured input file of events (e.g. deaths), and the CBD system supplying underlying population data, Social Determinates of Health data, and all the processing, calculations, and tools to generate a range of interactive displays of multiple rate and count measures.  The list of disease conditions is based on the Global Burden of Disease system, modified for local public health priorities."</w:t>
+      </w:r>
+    </w:p>
+    <w:p>
+      <w:pPr>
+        <w:spacing w:after="0"/>
+        <w:rPr>
+          <w:rFonts w:ascii="Courier New" w:hAnsi="Courier New" w:cs="Courier New"/>
+        </w:rPr>
+      </w:pPr>
+    </w:p>
+    <w:p>
+      <w:pPr>
+        <w:spacing w:after="0"/>
+        <w:rPr>
+          <w:rFonts w:ascii="Courier New" w:hAnsi="Courier New" w:cs="Courier New"/>
+        </w:rPr>
+      </w:pPr>
+      <w:r>
+        <w:rPr>
+          <w:rFonts w:ascii="Courier New" w:hAnsi="Courier New" w:cs="Courier New"/>
+        </w:rPr>
+        <w:t xml:space="preserve"># </w:t>
+      </w:r>
       <w:proofErr w:type="spellStart"/>
       <w:r>
         <w:rPr>
           <w:rFonts w:ascii="Courier New" w:hAnsi="Courier New" w:cs="Courier New"/>
         </w:rPr>
-        <w:t>SDOHHelp</w:t>
+        <w:t>textIntroC</w:t>
       </w:r>
       <w:proofErr w:type="spellEnd"/>
       <w:r>
         <w:rPr>
           <w:rFonts w:ascii="Courier New" w:hAnsi="Courier New" w:cs="Courier New"/>
         </w:rPr>
-        <w:t xml:space="preserve"> &lt;- "test"</w:t>
-      </w:r>
-    </w:p>
-    <w:p>
-      <w:pPr>
-        <w:spacing w:after="0"/>
-        <w:rPr>
-          <w:rFonts w:ascii="Courier New" w:hAnsi="Courier New" w:cs="Courier New"/>
-        </w:rPr>
-      </w:pPr>
-    </w:p>
-    <w:p>
-      <w:pPr>
-        <w:spacing w:after="0"/>
-        <w:rPr>
-          <w:rFonts w:ascii="Courier New" w:hAnsi="Courier New" w:cs="Courier New"/>
-        </w:rPr>
-      </w:pPr>
-      <w:r>
-        <w:rPr>
-          <w:rFonts w:ascii="Courier New" w:hAnsi="Courier New" w:cs="Courier New"/>
-        </w:rPr>
-        <w:t># Maybe text on importance of SDOH on mortality, but only variable needing explanation is HPI</w:t>
-      </w:r>
-    </w:p>
-    <w:p>
-      <w:pPr>
-        <w:spacing w:after="0"/>
-        <w:rPr>
-          <w:rFonts w:ascii="Courier New" w:hAnsi="Courier New" w:cs="Courier New"/>
-        </w:rPr>
-      </w:pPr>
-    </w:p>
-    <w:p>
-      <w:pPr>
-        <w:spacing w:after="0"/>
-        <w:rPr>
-          <w:rFonts w:ascii="Courier New" w:hAnsi="Courier New" w:cs="Courier New"/>
-        </w:rPr>
-      </w:pPr>
-      <w:r>
-        <w:rPr>
-          <w:rFonts w:ascii="Courier New" w:hAnsi="Courier New" w:cs="Courier New"/>
-        </w:rPr>
-        <w:t>#</w:t>
-      </w:r>
-      <w:r>
-        <w:rPr>
-          <w:rFonts w:ascii="Courier New" w:hAnsi="Courier New" w:cs="Courier New"/>
-        </w:rPr>
-        <w:t xml:space="preserve"> ---- </w:t>
-      </w:r>
-      <w:r>
-        <w:rPr>
-          <w:rFonts w:ascii="Courier New" w:hAnsi="Courier New" w:cs="Courier New"/>
-        </w:rPr>
-        <w:t>TABS</w:t>
-      </w:r>
-      <w:r>
-        <w:rPr>
-          <w:rFonts w:ascii="Courier New" w:hAnsi="Courier New" w:cs="Courier New"/>
-        </w:rPr>
-        <w:t>----------------------------------------------------------------------------------------------------------</w:t>
-      </w:r>
+        <w:t xml:space="preserve"> &lt;- "This California State implementation of the CBD, The California Community Burden of Disease and Cost Engine (CCB), currently includes detailed death data and multiple associated measures (e.g. age-adjusted cause-specific Years of Life Lost rates) for 2001 to 2015 at the census tract, community (California Medical Service Study Areas), county, and statewide levels.  The CCB also includes a small set of Social Determinates of Health, and describes their correlations with death outcomes, as a pilot for more robust functionality in this area.  Other short-term road map plans include the addition of burden of disease and costs (charges) based on California Hospital Discharge data, automated report generation, and more."</w:t>
+      </w:r>
+    </w:p>
+    <w:p>
+      <w:pPr>
+        <w:spacing w:after="0"/>
+        <w:rPr>
+          <w:rFonts w:ascii="Courier New" w:hAnsi="Courier New" w:cs="Courier New"/>
+        </w:rPr>
+      </w:pPr>
     </w:p>
     <w:p>
       <w:pPr>
@@ -4573,1471 +6134,25 @@
         </w:rPr>
       </w:pPr>
       <w:proofErr w:type="spellStart"/>
-      <w:proofErr w:type="gramStart"/>
-      <w:r>
-        <w:rPr>
-          <w:rFonts w:ascii="Courier New" w:hAnsi="Courier New" w:cs="Courier New"/>
-        </w:rPr>
-        <w:t>mapTab</w:t>
+      <w:r>
+        <w:rPr>
+          <w:rFonts w:ascii="Courier New" w:hAnsi="Courier New" w:cs="Courier New"/>
+        </w:rPr>
+        <w:t>textIntroOld</w:t>
       </w:r>
       <w:proofErr w:type="spellEnd"/>
-      <w:proofErr w:type="gramEnd"/>
-      <w:r>
-        <w:rPr>
-          <w:rFonts w:ascii="Courier New" w:hAnsi="Courier New" w:cs="Courier New"/>
-        </w:rPr>
-        <w:t xml:space="preserve"> &lt;- paste0("</w:t>
-      </w:r>
-    </w:p>
-    <w:p>
-      <w:pPr>
-        <w:spacing w:after="0"/>
-        <w:rPr>
-          <w:rFonts w:ascii="Courier New" w:hAnsi="Courier New" w:cs="Courier New"/>
-        </w:rPr>
-      </w:pPr>
-      <w:r>
-        <w:rPr>
-          <w:rFonts w:ascii="Courier New" w:hAnsi="Courier New" w:cs="Courier New"/>
-        </w:rPr>
-        <w:t>Th</w:t>
-      </w:r>
-      <w:r>
-        <w:rPr>
-          <w:rFonts w:ascii="Courier New" w:hAnsi="Courier New" w:cs="Courier New"/>
-        </w:rPr>
-        <w:t>ese</w:t>
-      </w:r>
-      <w:r>
-        <w:rPr>
-          <w:rFonts w:ascii="Courier New" w:hAnsi="Courier New" w:cs="Courier New"/>
-        </w:rPr>
-        <w:t xml:space="preserve"> map</w:t>
-      </w:r>
-      <w:r>
-        <w:rPr>
-          <w:rFonts w:ascii="Courier New" w:hAnsi="Courier New" w:cs="Courier New"/>
-        </w:rPr>
-        <w:t>s display</w:t>
-      </w:r>
-      <w:r>
-        <w:rPr>
-          <w:rFonts w:ascii="Courier New" w:hAnsi="Courier New" w:cs="Courier New"/>
-        </w:rPr>
-        <w:t xml:space="preserve"> the geographic distribution of disease burden among counties and communities across California.</w:t>
-      </w:r>
-      <w:r>
-        <w:rPr>
-          <w:rFonts w:ascii="Courier New" w:hAnsi="Courier New" w:cs="Courier New"/>
-        </w:rPr>
-        <w:t xml:space="preserve"> The </w:t>
-      </w:r>
-      <w:r>
-        <w:rPr>
-          <w:rFonts w:ascii="Courier New" w:hAnsi="Courier New" w:cs="Courier New"/>
-        </w:rPr>
-        <w:t>&lt;b&gt;</w:t>
-      </w:r>
-      <w:r>
-        <w:rPr>
-          <w:rFonts w:ascii="Courier New" w:hAnsi="Courier New" w:cs="Courier New"/>
-        </w:rPr>
-        <w:t>Geo Level</w:t>
-      </w:r>
-      <w:r>
-        <w:rPr>
-          <w:rFonts w:ascii="Courier New" w:hAnsi="Courier New" w:cs="Courier New"/>
-        </w:rPr>
-        <w:t>&lt;/b&gt;</w:t>
-      </w:r>
-      <w:r>
-        <w:rPr>
-          <w:rFonts w:ascii="Courier New" w:hAnsi="Courier New" w:cs="Courier New"/>
-        </w:rPr>
-        <w:t xml:space="preserve"> options allow the user to change the display from county, to community, to census tract.  This selection is one of the key concepts behind the app</w:t>
-      </w:r>
-      <w:r>
-        <w:rPr>
-          <w:rFonts w:ascii="Courier New" w:hAnsi="Courier New" w:cs="Courier New"/>
-        </w:rPr>
-        <w:t xml:space="preserve">, </w:t>
-      </w:r>
-      <w:r>
-        <w:rPr>
-          <w:rFonts w:ascii="Courier New" w:hAnsi="Courier New" w:cs="Courier New"/>
-        </w:rPr>
-        <w:t>&lt;b&gt;</w:t>
-      </w:r>
-      <w:r>
-        <w:rPr>
-          <w:rFonts w:ascii="Courier New" w:hAnsi="Courier New" w:cs="Courier New"/>
-        </w:rPr>
-        <w:t>Place Matters</w:t>
-      </w:r>
-      <w:r>
-        <w:rPr>
-          <w:rFonts w:ascii="Courier New" w:hAnsi="Courier New" w:cs="Courier New"/>
-        </w:rPr>
-        <w:t>&lt;/b&gt;</w:t>
-      </w:r>
-      <w:r>
-        <w:rPr>
-          <w:rFonts w:ascii="Courier New" w:hAnsi="Courier New" w:cs="Courier New"/>
-        </w:rPr>
-        <w:t>. I</w:t>
-      </w:r>
-      <w:r>
-        <w:rPr>
-          <w:rFonts w:ascii="Courier New" w:hAnsi="Courier New" w:cs="Courier New"/>
-        </w:rPr>
-        <w:t xml:space="preserve">nsights into the burden of disease must be explored at multiple geographic levels, especially granular community levels.  </w:t>
-      </w:r>
-      <w:r>
-        <w:rPr>
-          <w:rFonts w:ascii="Courier New" w:hAnsi="Courier New" w:cs="Courier New"/>
-        </w:rPr>
-        <w:t xml:space="preserve">Data at the community and the census tract levels are aggregated to 5-year intervals.  </w:t>
-      </w:r>
-    </w:p>
-    <w:p>
-      <w:pPr>
-        <w:spacing w:after="0"/>
-        <w:rPr>
-          <w:rFonts w:ascii="Courier New" w:hAnsi="Courier New" w:cs="Courier New"/>
-        </w:rPr>
-      </w:pPr>
-      <w:r>
-        <w:rPr>
-          <w:rFonts w:ascii="Courier New" w:hAnsi="Courier New" w:cs="Courier New"/>
-        </w:rPr>
-        <w:t>&lt;</w:t>
-      </w:r>
-      <w:proofErr w:type="gramStart"/>
-      <w:r>
-        <w:rPr>
-          <w:rFonts w:ascii="Courier New" w:hAnsi="Courier New" w:cs="Courier New"/>
-        </w:rPr>
-        <w:t>br</w:t>
-      </w:r>
-      <w:proofErr w:type="gramEnd"/>
-      <w:r>
-        <w:rPr>
-          <w:rFonts w:ascii="Courier New" w:hAnsi="Courier New" w:cs="Courier New"/>
-        </w:rPr>
-        <w:t>&gt;&lt;br&gt;</w:t>
-      </w:r>
-    </w:p>
-    <w:p>
-      <w:pPr>
-        <w:spacing w:after="0"/>
-        <w:rPr>
-          <w:rFonts w:ascii="Courier New" w:hAnsi="Courier New" w:cs="Courier New"/>
-        </w:rPr>
-      </w:pPr>
-      <w:r>
-        <w:rPr>
-          <w:rFonts w:ascii="Courier New" w:hAnsi="Courier New" w:cs="Courier New"/>
-        </w:rPr>
-        <w:t>Users can select either the state as a whole o</w:t>
-      </w:r>
-      <w:r>
-        <w:rPr>
-          <w:rFonts w:ascii="Courier New" w:hAnsi="Courier New" w:cs="Courier New"/>
-        </w:rPr>
-        <w:t xml:space="preserve">r zoom to a specific county for a better view of just that county, and its </w:t>
-      </w:r>
-      <w:proofErr w:type="spellStart"/>
-      <w:r>
-        <w:rPr>
-          <w:rFonts w:ascii="Courier New" w:hAnsi="Courier New" w:cs="Courier New"/>
-        </w:rPr>
-        <w:t>subcounty</w:t>
-      </w:r>
-      <w:proofErr w:type="spellEnd"/>
-      <w:r>
-        <w:rPr>
-          <w:rFonts w:ascii="Courier New" w:hAnsi="Courier New" w:cs="Courier New"/>
-        </w:rPr>
-        <w:t xml:space="preserve"> detail. </w:t>
-      </w:r>
-    </w:p>
-    <w:p>
-      <w:pPr>
-        <w:spacing w:after="0"/>
-        <w:rPr>
-          <w:rFonts w:ascii="Courier New" w:hAnsi="Courier New" w:cs="Courier New"/>
-        </w:rPr>
-      </w:pPr>
-      <w:r>
-        <w:rPr>
-          <w:rFonts w:ascii="Courier New" w:hAnsi="Courier New" w:cs="Courier New"/>
-        </w:rPr>
-        <w:t>&lt;</w:t>
-      </w:r>
-      <w:proofErr w:type="gramStart"/>
-      <w:r>
-        <w:rPr>
-          <w:rFonts w:ascii="Courier New" w:hAnsi="Courier New" w:cs="Courier New"/>
-        </w:rPr>
-        <w:t>br</w:t>
-      </w:r>
-      <w:proofErr w:type="gramEnd"/>
-      <w:r>
-        <w:rPr>
-          <w:rFonts w:ascii="Courier New" w:hAnsi="Courier New" w:cs="Courier New"/>
-        </w:rPr>
-        <w:t>&gt;&lt;br&gt;</w:t>
-      </w:r>
-    </w:p>
-    <w:p>
-      <w:pPr>
-        <w:spacing w:after="0"/>
-        <w:rPr>
-          <w:rFonts w:ascii="Courier New" w:hAnsi="Courier New" w:cs="Courier New"/>
-        </w:rPr>
-      </w:pPr>
-      <w:r>
-        <w:rPr>
-          <w:rFonts w:ascii="Courier New" w:hAnsi="Courier New" w:cs="Courier New"/>
-        </w:rPr>
-        <w:t xml:space="preserve">Users can select from various measures of mortality to assess burden of disease. </w:t>
-      </w:r>
-    </w:p>
-    <w:p>
-      <w:pPr>
-        <w:spacing w:after="0"/>
-        <w:rPr>
-          <w:rFonts w:ascii="Courier New" w:hAnsi="Courier New" w:cs="Courier New"/>
-        </w:rPr>
-      </w:pPr>
-      <w:r>
-        <w:rPr>
-          <w:rFonts w:ascii="Courier New" w:hAnsi="Courier New" w:cs="Courier New"/>
-        </w:rPr>
-        <w:t xml:space="preserve">Selecting the </w:t>
-      </w:r>
-      <w:r>
-        <w:rPr>
-          <w:rFonts w:ascii="Courier New" w:hAnsi="Courier New" w:cs="Courier New"/>
-        </w:rPr>
-        <w:t>&lt;b&gt;</w:t>
-      </w:r>
-      <w:r>
-        <w:rPr>
-          <w:rFonts w:ascii="Courier New" w:hAnsi="Courier New" w:cs="Courier New"/>
-        </w:rPr>
-        <w:t xml:space="preserve">State-based </w:t>
-      </w:r>
-      <w:proofErr w:type="spellStart"/>
-      <w:r>
-        <w:rPr>
-          <w:rFonts w:ascii="Courier New" w:hAnsi="Courier New" w:cs="Courier New"/>
-        </w:rPr>
-        <w:t>cutpoints</w:t>
-      </w:r>
-      <w:proofErr w:type="spellEnd"/>
-      <w:r>
-        <w:rPr>
-          <w:rFonts w:ascii="Courier New" w:hAnsi="Courier New" w:cs="Courier New"/>
-        </w:rPr>
-        <w:t>&lt;/b&gt;</w:t>
-      </w:r>
-      <w:r>
-        <w:rPr>
-          <w:rFonts w:ascii="Courier New" w:hAnsi="Courier New" w:cs="Courier New"/>
-        </w:rPr>
-        <w:t xml:space="preserve"> option allows for comparisons based on the statewide distribution instead of just within the county.</w:t>
-      </w:r>
-    </w:p>
-    <w:p>
-      <w:pPr>
-        <w:spacing w:after="0"/>
-        <w:rPr>
-          <w:rFonts w:ascii="Courier New" w:hAnsi="Courier New" w:cs="Courier New"/>
-        </w:rPr>
-      </w:pPr>
-      <w:r>
-        <w:rPr>
-          <w:rFonts w:ascii="Courier New" w:hAnsi="Courier New" w:cs="Courier New"/>
-        </w:rPr>
-        <w:t>&lt;</w:t>
-      </w:r>
-      <w:proofErr w:type="gramStart"/>
-      <w:r>
-        <w:rPr>
-          <w:rFonts w:ascii="Courier New" w:hAnsi="Courier New" w:cs="Courier New"/>
-        </w:rPr>
-        <w:t>br</w:t>
-      </w:r>
-      <w:proofErr w:type="gramEnd"/>
-      <w:r>
-        <w:rPr>
-          <w:rFonts w:ascii="Courier New" w:hAnsi="Courier New" w:cs="Courier New"/>
-        </w:rPr>
-        <w:t>&gt;&lt;br&gt;</w:t>
-      </w:r>
-    </w:p>
-    <w:p>
-      <w:pPr>
-        <w:spacing w:after="0"/>
-        <w:rPr>
-          <w:rFonts w:ascii="Courier New" w:hAnsi="Courier New" w:cs="Courier New"/>
-        </w:rPr>
-      </w:pPr>
-      <w:r>
-        <w:rPr>
-          <w:rFonts w:ascii="Courier New" w:hAnsi="Courier New" w:cs="Courier New"/>
-        </w:rPr>
-        <w:t xml:space="preserve">The interactive map allows for zooming in and out to see streets or other geographically identifying locations. </w:t>
-      </w:r>
-    </w:p>
-    <w:p>
-      <w:pPr>
-        <w:spacing w:after="0"/>
-        <w:rPr>
-          <w:rFonts w:ascii="Courier New" w:hAnsi="Courier New" w:cs="Courier New"/>
-        </w:rPr>
-      </w:pPr>
-      <w:r>
-        <w:rPr>
-          <w:rFonts w:ascii="Courier New" w:hAnsi="Courier New" w:cs="Courier New"/>
-        </w:rPr>
-        <w:t>Also, the interactive map has a pop-up which display information for the geography selected.</w:t>
-      </w:r>
-    </w:p>
-    <w:p>
-      <w:pPr>
-        <w:spacing w:after="0"/>
-        <w:rPr>
-          <w:rFonts w:ascii="Courier New" w:hAnsi="Courier New" w:cs="Courier New"/>
-        </w:rPr>
-      </w:pPr>
-      <w:r>
-        <w:rPr>
-          <w:rFonts w:ascii="Courier New" w:hAnsi="Courier New" w:cs="Courier New"/>
-        </w:rPr>
-        <w:t>&lt;</w:t>
-      </w:r>
-      <w:proofErr w:type="gramStart"/>
-      <w:r>
-        <w:rPr>
-          <w:rFonts w:ascii="Courier New" w:hAnsi="Courier New" w:cs="Courier New"/>
-        </w:rPr>
-        <w:t>br</w:t>
-      </w:r>
-      <w:proofErr w:type="gramEnd"/>
-      <w:r>
-        <w:rPr>
-          <w:rFonts w:ascii="Courier New" w:hAnsi="Courier New" w:cs="Courier New"/>
-        </w:rPr>
-        <w:t>&gt;&lt;br&gt;</w:t>
-      </w:r>
-    </w:p>
-    <w:p>
-      <w:pPr>
-        <w:spacing w:after="0"/>
-        <w:rPr>
-          <w:rFonts w:ascii="Courier New" w:hAnsi="Courier New" w:cs="Courier New"/>
-        </w:rPr>
-      </w:pPr>
-      <w:r>
-        <w:rPr>
-          <w:rFonts w:ascii="Courier New" w:hAnsi="Courier New" w:cs="Courier New"/>
-        </w:rPr>
-        <w:t>The static is better for using in an external presentation. The Place Names option displays county and community names.")</w:t>
-      </w:r>
-    </w:p>
-    <w:p>
-      <w:pPr>
-        <w:spacing w:after="0"/>
-        <w:rPr>
-          <w:rFonts w:ascii="Courier New" w:hAnsi="Courier New" w:cs="Courier New"/>
-        </w:rPr>
-      </w:pPr>
-    </w:p>
-    <w:p>
-      <w:pPr>
-        <w:spacing w:after="0"/>
-        <w:rPr>
-          <w:rFonts w:ascii="Courier New" w:hAnsi="Courier New" w:cs="Courier New"/>
-        </w:rPr>
-      </w:pPr>
-      <w:proofErr w:type="spellStart"/>
-      <w:proofErr w:type="gramStart"/>
-      <w:r>
-        <w:rPr>
-          <w:rFonts w:ascii="Courier New" w:hAnsi="Courier New" w:cs="Courier New"/>
-        </w:rPr>
-        <w:t>conditionTab</w:t>
-      </w:r>
-      <w:proofErr w:type="spellEnd"/>
-      <w:proofErr w:type="gramEnd"/>
-      <w:r>
-        <w:rPr>
-          <w:rFonts w:ascii="Courier New" w:hAnsi="Courier New" w:cs="Courier New"/>
-        </w:rPr>
-        <w:t xml:space="preserve"> &lt;-</w:t>
-      </w:r>
-    </w:p>
-    <w:p>
-      <w:pPr>
-        <w:spacing w:after="0"/>
-        <w:rPr>
-          <w:rFonts w:ascii="Courier New" w:hAnsi="Courier New" w:cs="Courier New"/>
-        </w:rPr>
-      </w:pPr>
-      <w:r>
-        <w:rPr>
-          <w:rFonts w:ascii="Courier New" w:hAnsi="Courier New" w:cs="Courier New"/>
-        </w:rPr>
-        <w:t xml:space="preserve">"This tab displays cause-of-death rankings for either a selected county or the whole state.  The figure shows the ranking based on five different measures, and can be sorted based on any of these measures.  Different insights can be gained by ranking on different measures </w:t>
+      <w:r>
+        <w:rPr>
+          <w:rFonts w:ascii="Courier New" w:hAnsi="Courier New" w:cs="Courier New"/>
+        </w:rPr>
+        <w:t xml:space="preserve"> &lt;- "The goal of the California Community Burden of Disease and Cost Engine is to provide systematic scientific insight </w:t>
       </w:r>
       <w:r>
         <w:rPr>
           <w:rFonts w:ascii="Courier New" w:hAnsi="Courier New" w:cs="Courier New"/>
         </w:rPr>
         <w:lastRenderedPageBreak/>
-        <w:t xml:space="preserve">(e.g. ranking on the number of deaths or </w:t>
-      </w:r>
-      <w:r>
-        <w:rPr>
-          <w:rFonts w:ascii="Courier New" w:hAnsi="Courier New" w:cs="Courier New"/>
-        </w:rPr>
-        <w:t>'</w:t>
-      </w:r>
-      <w:r>
-        <w:rPr>
-          <w:rFonts w:ascii="Courier New" w:hAnsi="Courier New" w:cs="Courier New"/>
-        </w:rPr>
-        <w:t>age-adjusted death rates</w:t>
-      </w:r>
-      <w:r>
-        <w:rPr>
-          <w:rFonts w:ascii="Courier New" w:hAnsi="Courier New" w:cs="Courier New"/>
-        </w:rPr>
-        <w:t>'</w:t>
-      </w:r>
-      <w:r>
-        <w:rPr>
-          <w:rFonts w:ascii="Courier New" w:hAnsi="Courier New" w:cs="Courier New"/>
-        </w:rPr>
-        <w:t xml:space="preserve"> shows the more </w:t>
-      </w:r>
-      <w:r>
-        <w:rPr>
-          <w:rFonts w:ascii="Courier New" w:hAnsi="Courier New" w:cs="Courier New"/>
-        </w:rPr>
-        <w:t>'</w:t>
-      </w:r>
-      <w:r>
-        <w:rPr>
-          <w:rFonts w:ascii="Courier New" w:hAnsi="Courier New" w:cs="Courier New"/>
-        </w:rPr>
-        <w:t>typical</w:t>
-      </w:r>
-      <w:r>
-        <w:rPr>
-          <w:rFonts w:ascii="Courier New" w:hAnsi="Courier New" w:cs="Courier New"/>
-        </w:rPr>
-        <w:t>'</w:t>
-      </w:r>
-      <w:r>
-        <w:rPr>
-          <w:rFonts w:ascii="Courier New" w:hAnsi="Courier New" w:cs="Courier New"/>
-        </w:rPr>
-        <w:t xml:space="preserve"> ranking of most systems; ranking on mean age at death shows the conditions that impact young people the most, and ranking on SMR show those conditions for which a county has particularly high rates compared to the State average). The </w:t>
-      </w:r>
-      <w:r>
-        <w:rPr>
-          <w:rFonts w:ascii="Courier New" w:hAnsi="Courier New" w:cs="Courier New"/>
-        </w:rPr>
-        <w:t>'</w:t>
-      </w:r>
-      <w:r>
-        <w:rPr>
-          <w:rFonts w:ascii="Courier New" w:hAnsi="Courier New" w:cs="Courier New"/>
-        </w:rPr>
-        <w:t>levels</w:t>
-      </w:r>
-      <w:r>
-        <w:rPr>
-          <w:rFonts w:ascii="Courier New" w:hAnsi="Courier New" w:cs="Courier New"/>
-        </w:rPr>
-        <w:t>'</w:t>
-      </w:r>
-      <w:r>
-        <w:rPr>
-          <w:rFonts w:ascii="Courier New" w:hAnsi="Courier New" w:cs="Courier New"/>
-        </w:rPr>
-        <w:t xml:space="preserve"> option allows users to select between broad or narrow categories of conditions.  The </w:t>
-      </w:r>
-      <w:r>
-        <w:rPr>
-          <w:rFonts w:ascii="Courier New" w:hAnsi="Courier New" w:cs="Courier New"/>
-        </w:rPr>
-        <w:t>'</w:t>
-      </w:r>
-      <w:r>
-        <w:rPr>
-          <w:rFonts w:ascii="Courier New" w:hAnsi="Courier New" w:cs="Courier New"/>
-        </w:rPr>
-        <w:t>How Many</w:t>
-      </w:r>
-      <w:r>
-        <w:rPr>
-          <w:rFonts w:ascii="Courier New" w:hAnsi="Courier New" w:cs="Courier New"/>
-        </w:rPr>
-        <w:t>'</w:t>
-      </w:r>
-      <w:r>
-        <w:rPr>
-          <w:rFonts w:ascii="Courier New" w:hAnsi="Courier New" w:cs="Courier New"/>
-        </w:rPr>
-        <w:t xml:space="preserve"> button determines how many causes of death to display on the graph.</w:t>
-      </w:r>
-    </w:p>
-    <w:p>
-      <w:pPr>
-        <w:spacing w:after="0"/>
-        <w:rPr>
-          <w:rFonts w:ascii="Courier New" w:hAnsi="Courier New" w:cs="Courier New"/>
-        </w:rPr>
-      </w:pPr>
-      <w:r>
-        <w:rPr>
-          <w:rFonts w:ascii="Courier New" w:hAnsi="Courier New" w:cs="Courier New"/>
-        </w:rPr>
-        <w:t>&lt;</w:t>
-      </w:r>
-      <w:proofErr w:type="gramStart"/>
-      <w:r>
-        <w:rPr>
-          <w:rFonts w:ascii="Courier New" w:hAnsi="Courier New" w:cs="Courier New"/>
-        </w:rPr>
-        <w:t>br</w:t>
-      </w:r>
-      <w:proofErr w:type="gramEnd"/>
-      <w:r>
-        <w:rPr>
-          <w:rFonts w:ascii="Courier New" w:hAnsi="Courier New" w:cs="Courier New"/>
-        </w:rPr>
-        <w:t>&gt;&lt;br&gt;</w:t>
-      </w:r>
-    </w:p>
-    <w:p>
-      <w:pPr>
-        <w:spacing w:after="0"/>
-        <w:rPr>
-          <w:rFonts w:ascii="Courier New" w:hAnsi="Courier New" w:cs="Courier New"/>
-        </w:rPr>
-      </w:pPr>
-      <w:r>
-        <w:rPr>
-          <w:rFonts w:ascii="Courier New" w:hAnsi="Courier New" w:cs="Courier New"/>
-        </w:rPr>
-        <w:t xml:space="preserve">Ranking on </w:t>
-      </w:r>
-      <w:r>
-        <w:rPr>
-          <w:rFonts w:ascii="Courier New" w:hAnsi="Courier New" w:cs="Courier New"/>
-        </w:rPr>
-        <w:t xml:space="preserve">SMR </w:t>
-      </w:r>
-      <w:r>
-        <w:rPr>
-          <w:rFonts w:ascii="Courier New" w:hAnsi="Courier New" w:cs="Courier New"/>
-        </w:rPr>
-        <w:t xml:space="preserve">provides a special window in the potentially unique priority of a condition in the selected geography.  A large </w:t>
-      </w:r>
-      <w:r>
-        <w:rPr>
-          <w:rFonts w:ascii="Courier New" w:hAnsi="Courier New" w:cs="Courier New"/>
-        </w:rPr>
-        <w:t xml:space="preserve">SMR </w:t>
-      </w:r>
-      <w:r>
-        <w:rPr>
-          <w:rFonts w:ascii="Courier New" w:hAnsi="Courier New" w:cs="Courier New"/>
-        </w:rPr>
-        <w:t>means the condition is especially high in that geography relative to the State average, even if the condition does not have a large number of deaths.  This is an important way to detect conditions that, while perhaps not common, are unusually high (or low) in a county or community in which one is interested.  To aid in using this measure, the vertical red line is at 1.2, corresponding to the measure being 120% higher in the selected geography than the State average.  The green line is at 0.8, 80% of the State average and the grey line is at 1.0, right on the State average.</w:t>
-      </w:r>
-    </w:p>
-    <w:p>
-      <w:pPr>
-        <w:spacing w:after="0"/>
-        <w:rPr>
-          <w:rFonts w:ascii="Courier New" w:hAnsi="Courier New" w:cs="Courier New"/>
-        </w:rPr>
-      </w:pPr>
-      <w:r>
-        <w:rPr>
-          <w:rFonts w:ascii="Courier New" w:hAnsi="Courier New" w:cs="Courier New"/>
-        </w:rPr>
-        <w:t xml:space="preserve">" </w:t>
-      </w:r>
-    </w:p>
-    <w:p>
-      <w:pPr>
-        <w:spacing w:after="0"/>
-        <w:rPr>
-          <w:rFonts w:ascii="Courier New" w:hAnsi="Courier New" w:cs="Courier New"/>
-        </w:rPr>
-      </w:pPr>
-    </w:p>
-    <w:p>
-      <w:pPr>
-        <w:spacing w:after="0"/>
-        <w:rPr>
-          <w:rFonts w:ascii="Courier New" w:hAnsi="Courier New" w:cs="Courier New"/>
-        </w:rPr>
-      </w:pPr>
-      <w:proofErr w:type="spellStart"/>
-      <w:proofErr w:type="gramStart"/>
-      <w:r>
-        <w:rPr>
-          <w:rFonts w:ascii="Courier New" w:hAnsi="Courier New" w:cs="Courier New"/>
-        </w:rPr>
-        <w:t>conditionTableTab</w:t>
-      </w:r>
-      <w:proofErr w:type="spellEnd"/>
-      <w:proofErr w:type="gramEnd"/>
-      <w:r>
-        <w:rPr>
-          <w:rFonts w:ascii="Courier New" w:hAnsi="Courier New" w:cs="Courier New"/>
-        </w:rPr>
-        <w:t xml:space="preserve"> &lt;- </w:t>
-      </w:r>
-    </w:p>
-    <w:p>
-      <w:pPr>
-        <w:spacing w:after="0"/>
-        <w:rPr>
-          <w:rFonts w:ascii="Courier New" w:hAnsi="Courier New" w:cs="Courier New"/>
-        </w:rPr>
-      </w:pPr>
-      <w:r>
-        <w:rPr>
-          <w:rFonts w:ascii="Courier New" w:hAnsi="Courier New" w:cs="Courier New"/>
-        </w:rPr>
-        <w:t xml:space="preserve">"This is a tabular version of the Rank Conditions tab, providing for a more granular examination of specific numbers or </w:t>
-      </w:r>
-      <w:proofErr w:type="gramStart"/>
-      <w:r>
-        <w:rPr>
-          <w:rFonts w:ascii="Courier New" w:hAnsi="Courier New" w:cs="Courier New"/>
-        </w:rPr>
-        <w:t>rates.,</w:t>
-      </w:r>
-      <w:proofErr w:type="gramEnd"/>
-      <w:r>
-        <w:rPr>
-          <w:rFonts w:ascii="Courier New" w:hAnsi="Courier New" w:cs="Courier New"/>
-        </w:rPr>
-        <w:t xml:space="preserve"> Users can sort the table on any of the measures and can use the search window allows users to quickly find a specific condition."</w:t>
-      </w:r>
-    </w:p>
-    <w:p>
-      <w:pPr>
-        <w:spacing w:after="0"/>
-        <w:rPr>
-          <w:rFonts w:ascii="Courier New" w:hAnsi="Courier New" w:cs="Courier New"/>
-        </w:rPr>
-      </w:pPr>
-    </w:p>
-    <w:p>
-      <w:pPr>
-        <w:spacing w:after="0"/>
-        <w:rPr>
-          <w:rFonts w:ascii="Courier New" w:hAnsi="Courier New" w:cs="Courier New"/>
-        </w:rPr>
-      </w:pPr>
-      <w:proofErr w:type="spellStart"/>
-      <w:proofErr w:type="gramStart"/>
-      <w:r>
-        <w:rPr>
-          <w:rFonts w:ascii="Courier New" w:hAnsi="Courier New" w:cs="Courier New"/>
-        </w:rPr>
-        <w:t>conditionSexTab</w:t>
-      </w:r>
-      <w:proofErr w:type="spellEnd"/>
-      <w:proofErr w:type="gramEnd"/>
-      <w:r>
-        <w:rPr>
-          <w:rFonts w:ascii="Courier New" w:hAnsi="Courier New" w:cs="Courier New"/>
-        </w:rPr>
-        <w:t xml:space="preserve"> &lt;-</w:t>
-      </w:r>
-    </w:p>
-    <w:p>
-      <w:pPr>
-        <w:spacing w:after="0"/>
-        <w:rPr>
-          <w:rFonts w:ascii="Courier New" w:hAnsi="Courier New" w:cs="Courier New"/>
-        </w:rPr>
-      </w:pPr>
-      <w:r>
-        <w:rPr>
-          <w:rFonts w:ascii="Courier New" w:hAnsi="Courier New" w:cs="Courier New"/>
-        </w:rPr>
-        <w:t>"(This tab work in progress</w:t>
-      </w:r>
-      <w:r>
-        <w:rPr>
-          <w:rFonts w:ascii="Courier New" w:hAnsi="Courier New" w:cs="Courier New"/>
-        </w:rPr>
-        <w:t>,</w:t>
-      </w:r>
-      <w:r>
-        <w:rPr>
-          <w:rFonts w:ascii="Courier New" w:hAnsi="Courier New" w:cs="Courier New"/>
-        </w:rPr>
-        <w:t xml:space="preserve"> </w:t>
-      </w:r>
-      <w:r>
-        <w:rPr>
-          <w:rFonts w:ascii="Courier New" w:hAnsi="Courier New" w:cs="Courier New"/>
-        </w:rPr>
-        <w:t>awaiting further development of the tab)</w:t>
-      </w:r>
-    </w:p>
-    <w:p>
-      <w:pPr>
-        <w:spacing w:after="0"/>
-        <w:rPr>
-          <w:rFonts w:ascii="Courier New" w:hAnsi="Courier New" w:cs="Courier New"/>
-        </w:rPr>
-      </w:pPr>
-      <w:r>
-        <w:rPr>
-          <w:rFonts w:ascii="Courier New" w:hAnsi="Courier New" w:cs="Courier New"/>
-        </w:rPr>
-        <w:t>&lt;</w:t>
-      </w:r>
-      <w:proofErr w:type="gramStart"/>
-      <w:r>
-        <w:rPr>
-          <w:rFonts w:ascii="Courier New" w:hAnsi="Courier New" w:cs="Courier New"/>
-        </w:rPr>
-        <w:t>br</w:t>
-      </w:r>
-      <w:proofErr w:type="gramEnd"/>
-      <w:r>
-        <w:rPr>
-          <w:rFonts w:ascii="Courier New" w:hAnsi="Courier New" w:cs="Courier New"/>
-        </w:rPr>
-        <w:t>&gt;&lt;br&gt;</w:t>
-      </w:r>
-    </w:p>
-    <w:p>
-      <w:pPr>
-        <w:spacing w:after="0"/>
-        <w:rPr>
-          <w:rFonts w:ascii="Courier New" w:hAnsi="Courier New" w:cs="Courier New"/>
-        </w:rPr>
-      </w:pPr>
-      <w:r>
-        <w:rPr>
-          <w:rFonts w:ascii="Courier New" w:hAnsi="Courier New" w:cs="Courier New"/>
-        </w:rPr>
-        <w:t>This tab ranks causes within a selected geography separately for males and females. It can highlight conditions that appear to be a leading cause of death for one sex but not the other."</w:t>
-      </w:r>
-    </w:p>
-    <w:p>
-      <w:pPr>
-        <w:spacing w:after="0"/>
-        <w:rPr>
-          <w:rFonts w:ascii="Courier New" w:hAnsi="Courier New" w:cs="Courier New"/>
-        </w:rPr>
-      </w:pPr>
-    </w:p>
-    <w:p>
-      <w:pPr>
-        <w:spacing w:after="0"/>
-        <w:rPr>
-          <w:rFonts w:ascii="Courier New" w:hAnsi="Courier New" w:cs="Courier New"/>
-        </w:rPr>
-      </w:pPr>
-      <w:proofErr w:type="spellStart"/>
-      <w:proofErr w:type="gramStart"/>
-      <w:r>
-        <w:rPr>
-          <w:rFonts w:ascii="Courier New" w:hAnsi="Courier New" w:cs="Courier New"/>
-        </w:rPr>
-        <w:t>rankGeoTab</w:t>
-      </w:r>
-      <w:proofErr w:type="spellEnd"/>
-      <w:proofErr w:type="gramEnd"/>
-      <w:r>
-        <w:rPr>
-          <w:rFonts w:ascii="Courier New" w:hAnsi="Courier New" w:cs="Courier New"/>
-        </w:rPr>
-        <w:t xml:space="preserve"> &lt;-</w:t>
-      </w:r>
-    </w:p>
-    <w:p>
-      <w:pPr>
-        <w:spacing w:after="0"/>
-        <w:rPr>
-          <w:rFonts w:ascii="Courier New" w:hAnsi="Courier New" w:cs="Courier New"/>
-        </w:rPr>
-      </w:pPr>
-      <w:r>
-        <w:rPr>
-          <w:rFonts w:ascii="Courier New" w:hAnsi="Courier New" w:cs="Courier New"/>
-        </w:rPr>
-        <w:t xml:space="preserve">"This tab displays the ranked order of counties in California or the communities within a selected county for a selected condition. These rankings highlight places where a particular condition is the highest as well as highlighting geographical disparities of the condition.  Years of life lost and number of deaths will tend to be highest in areas with the largest populations, whereas rate measures adjust for population size. Note that higher ranking counties or communities may not be meaningfully higher from a statistical perspective; examining </w:t>
-      </w:r>
-      <w:r>
-        <w:rPr>
-          <w:rFonts w:ascii="Courier New" w:hAnsi="Courier New" w:cs="Courier New"/>
-        </w:rPr>
-        <w:lastRenderedPageBreak/>
-        <w:t>the confidence intervals will help determine if there is a meaningful difference or not.</w:t>
-      </w:r>
-    </w:p>
-    <w:p>
-      <w:pPr>
-        <w:spacing w:after="0"/>
-        <w:rPr>
-          <w:rFonts w:ascii="Courier New" w:hAnsi="Courier New" w:cs="Courier New"/>
-        </w:rPr>
-      </w:pPr>
-      <w:r>
-        <w:rPr>
-          <w:rFonts w:ascii="Courier New" w:hAnsi="Courier New" w:cs="Courier New"/>
-        </w:rPr>
-        <w:t>&lt;</w:t>
-      </w:r>
-      <w:proofErr w:type="gramStart"/>
-      <w:r>
-        <w:rPr>
-          <w:rFonts w:ascii="Courier New" w:hAnsi="Courier New" w:cs="Courier New"/>
-        </w:rPr>
-        <w:t>br</w:t>
-      </w:r>
-      <w:proofErr w:type="gramEnd"/>
-      <w:r>
-        <w:rPr>
-          <w:rFonts w:ascii="Courier New" w:hAnsi="Courier New" w:cs="Courier New"/>
-        </w:rPr>
-        <w:t>&gt;&lt;br&gt;</w:t>
-      </w:r>
-    </w:p>
-    <w:p>
-      <w:pPr>
-        <w:spacing w:after="0"/>
-        <w:rPr>
-          <w:rFonts w:ascii="Courier New" w:hAnsi="Courier New" w:cs="Courier New"/>
-        </w:rPr>
-      </w:pPr>
-      <w:r>
-        <w:rPr>
-          <w:rFonts w:ascii="Courier New" w:hAnsi="Courier New" w:cs="Courier New"/>
-        </w:rPr>
-        <w:t>Note: In the current version, confidence intervals are only displayed for the crude death rate but will be available soon for all measures."</w:t>
-      </w:r>
-    </w:p>
-    <w:p>
-      <w:pPr>
-        <w:spacing w:after="0"/>
-        <w:rPr>
-          <w:rFonts w:ascii="Courier New" w:hAnsi="Courier New" w:cs="Courier New"/>
-        </w:rPr>
-      </w:pPr>
-    </w:p>
-    <w:p>
-      <w:pPr>
-        <w:spacing w:after="0"/>
-        <w:rPr>
-          <w:rFonts w:ascii="Courier New" w:hAnsi="Courier New" w:cs="Courier New"/>
-        </w:rPr>
-      </w:pPr>
-      <w:proofErr w:type="spellStart"/>
-      <w:proofErr w:type="gramStart"/>
-      <w:r>
-        <w:rPr>
-          <w:rFonts w:ascii="Courier New" w:hAnsi="Courier New" w:cs="Courier New"/>
-        </w:rPr>
-        <w:t>trendTab</w:t>
-      </w:r>
-      <w:proofErr w:type="spellEnd"/>
-      <w:proofErr w:type="gramEnd"/>
-      <w:r>
-        <w:rPr>
-          <w:rFonts w:ascii="Courier New" w:hAnsi="Courier New" w:cs="Courier New"/>
-        </w:rPr>
-        <w:t xml:space="preserve"> &lt;-</w:t>
-      </w:r>
-    </w:p>
-    <w:p>
-      <w:pPr>
-        <w:spacing w:after="0"/>
-        <w:rPr>
-          <w:rFonts w:ascii="Courier New" w:hAnsi="Courier New" w:cs="Courier New"/>
-        </w:rPr>
-      </w:pPr>
-      <w:r>
-        <w:rPr>
-          <w:rFonts w:ascii="Courier New" w:hAnsi="Courier New" w:cs="Courier New"/>
-        </w:rPr>
-        <w:t xml:space="preserve">"This graph displays the trend over time for a particular condition within a selected geography, separately for males, females, and the total population. Reviewing the trend over time is important for understanding which problems are improving and which are getting worse. </w:t>
-      </w:r>
-    </w:p>
-    <w:p>
-      <w:pPr>
-        <w:spacing w:after="0"/>
-        <w:rPr>
-          <w:rFonts w:ascii="Courier New" w:hAnsi="Courier New" w:cs="Courier New"/>
-        </w:rPr>
-      </w:pPr>
-      <w:r>
-        <w:rPr>
-          <w:rFonts w:ascii="Courier New" w:hAnsi="Courier New" w:cs="Courier New"/>
-        </w:rPr>
-        <w:t>&lt;</w:t>
-      </w:r>
-      <w:proofErr w:type="gramStart"/>
-      <w:r>
-        <w:rPr>
-          <w:rFonts w:ascii="Courier New" w:hAnsi="Courier New" w:cs="Courier New"/>
-        </w:rPr>
-        <w:t>br</w:t>
-      </w:r>
-      <w:proofErr w:type="gramEnd"/>
-      <w:r>
-        <w:rPr>
-          <w:rFonts w:ascii="Courier New" w:hAnsi="Courier New" w:cs="Courier New"/>
-        </w:rPr>
-        <w:t>&gt;</w:t>
-      </w:r>
-    </w:p>
-    <w:p>
-      <w:pPr>
-        <w:spacing w:after="0"/>
-        <w:rPr>
-          <w:rFonts w:ascii="Courier New" w:hAnsi="Courier New" w:cs="Courier New"/>
-        </w:rPr>
-      </w:pPr>
-      <w:r>
-        <w:rPr>
-          <w:rFonts w:ascii="Courier New" w:hAnsi="Courier New" w:cs="Courier New"/>
-        </w:rPr>
-        <w:t>Note: Because the data for the communities and census tract are currently aggregated for 5 years, those data are not available currently in the trend tab."</w:t>
-      </w:r>
-    </w:p>
-    <w:p>
-      <w:pPr>
-        <w:spacing w:after="0"/>
-        <w:rPr>
-          <w:rFonts w:ascii="Courier New" w:hAnsi="Courier New" w:cs="Courier New"/>
-        </w:rPr>
-      </w:pPr>
-    </w:p>
-    <w:p>
-      <w:pPr>
-        <w:spacing w:after="0"/>
-        <w:rPr>
-          <w:rFonts w:ascii="Courier New" w:hAnsi="Courier New" w:cs="Courier New"/>
-        </w:rPr>
-      </w:pPr>
-      <w:proofErr w:type="spellStart"/>
-      <w:proofErr w:type="gramStart"/>
-      <w:r>
-        <w:rPr>
-          <w:rFonts w:ascii="Courier New" w:hAnsi="Courier New" w:cs="Courier New"/>
-        </w:rPr>
-        <w:t>sdohTab</w:t>
-      </w:r>
-      <w:proofErr w:type="spellEnd"/>
-      <w:proofErr w:type="gramEnd"/>
-      <w:r>
-        <w:rPr>
-          <w:rFonts w:ascii="Courier New" w:hAnsi="Courier New" w:cs="Courier New"/>
-        </w:rPr>
-        <w:t xml:space="preserve"> &lt;-</w:t>
-      </w:r>
-    </w:p>
-    <w:p>
-      <w:pPr>
-        <w:spacing w:after="0"/>
-        <w:rPr>
-          <w:rFonts w:ascii="Courier New" w:hAnsi="Courier New" w:cs="Courier New"/>
-        </w:rPr>
-      </w:pPr>
-      <w:r>
-        <w:rPr>
-          <w:rFonts w:ascii="Courier New" w:hAnsi="Courier New" w:cs="Courier New"/>
-        </w:rPr>
-        <w:t>"This tab is preliminary and under development.</w:t>
-      </w:r>
-    </w:p>
-    <w:p>
-      <w:pPr>
-        <w:spacing w:after="0"/>
-        <w:rPr>
-          <w:rFonts w:ascii="Courier New" w:hAnsi="Courier New" w:cs="Courier New"/>
-        </w:rPr>
-      </w:pPr>
-      <w:r>
-        <w:rPr>
-          <w:rFonts w:ascii="Courier New" w:hAnsi="Courier New" w:cs="Courier New"/>
-        </w:rPr>
-        <w:t>&lt;</w:t>
-      </w:r>
-      <w:proofErr w:type="gramStart"/>
-      <w:r>
-        <w:rPr>
-          <w:rFonts w:ascii="Courier New" w:hAnsi="Courier New" w:cs="Courier New"/>
-        </w:rPr>
-        <w:t>br</w:t>
-      </w:r>
-      <w:proofErr w:type="gramEnd"/>
-      <w:r>
-        <w:rPr>
-          <w:rFonts w:ascii="Courier New" w:hAnsi="Courier New" w:cs="Courier New"/>
-        </w:rPr>
-        <w:t>&gt;&lt;br&gt;</w:t>
-      </w:r>
-    </w:p>
-    <w:p>
-      <w:pPr>
-        <w:spacing w:after="0"/>
-        <w:rPr>
-          <w:rFonts w:ascii="Courier New" w:hAnsi="Courier New" w:cs="Courier New"/>
-        </w:rPr>
-      </w:pPr>
-      <w:r>
-        <w:rPr>
-          <w:rFonts w:ascii="Courier New" w:hAnsi="Courier New" w:cs="Courier New"/>
-        </w:rPr>
-        <w:t xml:space="preserve">This scatter plot displays the correlation of a selected social determinant measure with a selected condition. Each dot maps the value of the social determinant measure against the value of the condition measure for one geographic unit (county, community, or census tract). Because this association is </w:t>
-      </w:r>
-      <w:r>
-        <w:rPr>
-          <w:rFonts w:ascii="Courier New" w:hAnsi="Courier New" w:cs="Courier New"/>
-        </w:rPr>
-        <w:t>'</w:t>
-      </w:r>
-      <w:r>
-        <w:rPr>
-          <w:rFonts w:ascii="Courier New" w:hAnsi="Courier New" w:cs="Courier New"/>
-        </w:rPr>
-        <w:t>ecologic</w:t>
-      </w:r>
-      <w:r>
-        <w:rPr>
-          <w:rFonts w:ascii="Courier New" w:hAnsi="Courier New" w:cs="Courier New"/>
-        </w:rPr>
-        <w:t>'</w:t>
-      </w:r>
-      <w:r>
-        <w:rPr>
-          <w:rFonts w:ascii="Courier New" w:hAnsi="Courier New" w:cs="Courier New"/>
-        </w:rPr>
-        <w:t xml:space="preserve"> (correlation of geographic units, not of individuals), it is particularly important in this tab to look at measures that take into account the size and age distribution of the population, such as age-adjusted YLL rate and age-adjusted death rate. While correlations do not indicate causation, they are a potentially important way to understand the differential roles of some social determinants of health on disease outcomes.</w:t>
-      </w:r>
-    </w:p>
-    <w:p>
-      <w:pPr>
-        <w:spacing w:after="0"/>
-        <w:rPr>
-          <w:rFonts w:ascii="Courier New" w:hAnsi="Courier New" w:cs="Courier New"/>
-        </w:rPr>
-      </w:pPr>
-      <w:r>
-        <w:rPr>
-          <w:rFonts w:ascii="Courier New" w:hAnsi="Courier New" w:cs="Courier New"/>
-        </w:rPr>
-        <w:t>&lt;</w:t>
-      </w:r>
-      <w:proofErr w:type="gramStart"/>
-      <w:r>
-        <w:rPr>
-          <w:rFonts w:ascii="Courier New" w:hAnsi="Courier New" w:cs="Courier New"/>
-        </w:rPr>
-        <w:t>br</w:t>
-      </w:r>
-      <w:proofErr w:type="gramEnd"/>
-      <w:r>
-        <w:rPr>
-          <w:rFonts w:ascii="Courier New" w:hAnsi="Courier New" w:cs="Courier New"/>
-        </w:rPr>
-        <w:t>&gt;&lt;br&gt;</w:t>
-      </w:r>
-    </w:p>
-    <w:p>
-      <w:pPr>
-        <w:spacing w:after="0"/>
-        <w:rPr>
-          <w:rFonts w:ascii="Courier New" w:hAnsi="Courier New" w:cs="Courier New"/>
-        </w:rPr>
-      </w:pPr>
-      <w:r>
-        <w:rPr>
-          <w:rFonts w:ascii="Courier New" w:hAnsi="Courier New" w:cs="Courier New"/>
-        </w:rPr>
-        <w:t>In the current version, the colors represent the regions of the state</w:t>
-      </w:r>
-      <w:r>
-        <w:rPr>
-          <w:rFonts w:ascii="Courier New" w:hAnsi="Courier New" w:cs="Courier New"/>
-        </w:rPr>
-        <w:t xml:space="preserve">; soon the </w:t>
-      </w:r>
-      <w:r>
-        <w:rPr>
-          <w:rFonts w:ascii="Courier New" w:hAnsi="Courier New" w:cs="Courier New"/>
-        </w:rPr>
-        <w:t xml:space="preserve">colors </w:t>
-      </w:r>
-      <w:r>
-        <w:rPr>
-          <w:rFonts w:ascii="Courier New" w:hAnsi="Courier New" w:cs="Courier New"/>
-        </w:rPr>
-        <w:t xml:space="preserve">could represent </w:t>
-      </w:r>
-      <w:r>
-        <w:rPr>
-          <w:rFonts w:ascii="Courier New" w:hAnsi="Courier New" w:cs="Courier New"/>
-        </w:rPr>
-        <w:t>the rurality levels</w:t>
-      </w:r>
-      <w:r>
-        <w:rPr>
-          <w:rFonts w:ascii="Courier New" w:hAnsi="Courier New" w:cs="Courier New"/>
-        </w:rPr>
-        <w:t xml:space="preserve"> of</w:t>
-      </w:r>
-      <w:r>
-        <w:rPr>
-          <w:rFonts w:ascii="Courier New" w:hAnsi="Courier New" w:cs="Courier New"/>
-        </w:rPr>
-        <w:t xml:space="preserve"> </w:t>
-      </w:r>
-      <w:r>
-        <w:rPr>
-          <w:rFonts w:ascii="Courier New" w:hAnsi="Courier New" w:cs="Courier New"/>
-        </w:rPr>
-        <w:t xml:space="preserve">the </w:t>
-      </w:r>
-      <w:r>
-        <w:rPr>
-          <w:rFonts w:ascii="Courier New" w:hAnsi="Courier New" w:cs="Courier New"/>
-        </w:rPr>
-        <w:t>county/community/tract or other factors</w:t>
-      </w:r>
-      <w:r>
-        <w:rPr>
-          <w:rFonts w:ascii="Courier New" w:hAnsi="Courier New" w:cs="Courier New"/>
-        </w:rPr>
-        <w:t>.</w:t>
-      </w:r>
-    </w:p>
-    <w:p>
-      <w:pPr>
-        <w:spacing w:after="0"/>
-        <w:rPr>
-          <w:rFonts w:ascii="Courier New" w:hAnsi="Courier New" w:cs="Courier New"/>
-        </w:rPr>
-      </w:pPr>
-      <w:r>
-        <w:rPr>
-          <w:rFonts w:ascii="Courier New" w:hAnsi="Courier New" w:cs="Courier New"/>
-        </w:rPr>
-        <w:t>&lt;</w:t>
-      </w:r>
-      <w:proofErr w:type="gramStart"/>
-      <w:r>
-        <w:rPr>
-          <w:rFonts w:ascii="Courier New" w:hAnsi="Courier New" w:cs="Courier New"/>
-        </w:rPr>
-        <w:t>br</w:t>
-      </w:r>
-      <w:proofErr w:type="gramEnd"/>
-      <w:r>
-        <w:rPr>
-          <w:rFonts w:ascii="Courier New" w:hAnsi="Courier New" w:cs="Courier New"/>
-        </w:rPr>
-        <w:t>&gt;&lt;br&gt;</w:t>
-      </w:r>
-    </w:p>
-    <w:p>
-      <w:pPr>
-        <w:spacing w:after="0"/>
-        <w:rPr>
-          <w:rFonts w:ascii="Courier New" w:hAnsi="Courier New" w:cs="Courier New"/>
-        </w:rPr>
-      </w:pPr>
-      <w:r>
-        <w:rPr>
-          <w:rFonts w:ascii="Courier New" w:hAnsi="Courier New" w:cs="Courier New"/>
-        </w:rPr>
-        <w:t>In the current version, the size of the dots is proportional to the size of the population represented by the dot.  This too, could represent other things.</w:t>
-      </w:r>
-    </w:p>
-    <w:p>
-      <w:pPr>
-        <w:spacing w:after="0"/>
-        <w:rPr>
-          <w:rFonts w:ascii="Courier New" w:hAnsi="Courier New" w:cs="Courier New"/>
-        </w:rPr>
-      </w:pPr>
-      <w:r>
-        <w:rPr>
-          <w:rFonts w:ascii="Courier New" w:hAnsi="Courier New" w:cs="Courier New"/>
-        </w:rPr>
-        <w:t>&lt;</w:t>
-      </w:r>
-      <w:proofErr w:type="gramStart"/>
-      <w:r>
-        <w:rPr>
-          <w:rFonts w:ascii="Courier New" w:hAnsi="Courier New" w:cs="Courier New"/>
-        </w:rPr>
-        <w:t>br</w:t>
-      </w:r>
-      <w:proofErr w:type="gramEnd"/>
-      <w:r>
-        <w:rPr>
-          <w:rFonts w:ascii="Courier New" w:hAnsi="Courier New" w:cs="Courier New"/>
-        </w:rPr>
-        <w:t>&gt;&lt;br&gt;</w:t>
-      </w:r>
-    </w:p>
-    <w:p>
-      <w:pPr>
-        <w:spacing w:after="0"/>
-        <w:rPr>
-          <w:rFonts w:ascii="Courier New" w:hAnsi="Courier New" w:cs="Courier New"/>
-        </w:rPr>
-      </w:pPr>
-      <w:r>
-        <w:rPr>
-          <w:rFonts w:ascii="Courier New" w:hAnsi="Courier New" w:cs="Courier New"/>
-        </w:rPr>
-        <w:t>Note: Currently this tab only displays one variable, but the display and analysis in this tab will be expanded to include multiple variables simultaneously."</w:t>
-      </w:r>
-    </w:p>
-    <w:p>
-      <w:pPr>
-        <w:spacing w:after="0"/>
-        <w:rPr>
-          <w:rFonts w:ascii="Courier New" w:hAnsi="Courier New" w:cs="Courier New"/>
-        </w:rPr>
-      </w:pPr>
-    </w:p>
-    <w:p>
-      <w:pPr>
-        <w:spacing w:after="0"/>
-        <w:rPr>
-          <w:rFonts w:ascii="Courier New" w:hAnsi="Courier New" w:cs="Courier New"/>
-        </w:rPr>
-      </w:pPr>
-    </w:p>
-    <w:p>
-      <w:pPr>
-        <w:spacing w:after="0"/>
-        <w:rPr>
-          <w:rFonts w:ascii="Courier New" w:hAnsi="Courier New" w:cs="Courier New"/>
-        </w:rPr>
-      </w:pPr>
-    </w:p>
-    <w:p>
-      <w:pPr>
-        <w:spacing w:after="0"/>
-        <w:rPr>
-          <w:rFonts w:ascii="Courier New" w:hAnsi="Courier New" w:cs="Courier New"/>
-        </w:rPr>
-      </w:pPr>
-    </w:p>
-    <w:p>
-      <w:pPr>
-        <w:spacing w:after="0"/>
-        <w:rPr>
-          <w:rFonts w:ascii="Courier New" w:hAnsi="Courier New" w:cs="Courier New"/>
-        </w:rPr>
-      </w:pPr>
-      <w:r>
-        <w:rPr>
-          <w:rFonts w:ascii="Courier New" w:hAnsi="Courier New" w:cs="Courier New"/>
-        </w:rPr>
-        <w:t>#--OLD NOT USED----------------------------------------------------------------------------------------------------------</w:t>
-      </w:r>
-    </w:p>
-    <w:p>
-      <w:pPr>
-        <w:spacing w:after="0"/>
-        <w:rPr>
-          <w:rFonts w:ascii="Courier New" w:hAnsi="Courier New" w:cs="Courier New"/>
-        </w:rPr>
-      </w:pPr>
-    </w:p>
-    <w:p>
-      <w:pPr>
-        <w:spacing w:after="0"/>
-        <w:rPr>
-          <w:rFonts w:ascii="Courier New" w:hAnsi="Courier New" w:cs="Courier New"/>
-        </w:rPr>
-      </w:pPr>
-    </w:p>
-    <w:p>
-      <w:pPr>
-        <w:spacing w:after="0"/>
-        <w:rPr>
-          <w:rFonts w:ascii="Courier New" w:hAnsi="Courier New" w:cs="Courier New"/>
-        </w:rPr>
-      </w:pPr>
-    </w:p>
-    <w:p>
-      <w:pPr>
-        <w:spacing w:after="0"/>
-        <w:rPr>
-          <w:rFonts w:ascii="Courier New" w:hAnsi="Courier New" w:cs="Courier New"/>
-        </w:rPr>
-      </w:pPr>
-    </w:p>
-    <w:p>
-      <w:pPr>
-        <w:spacing w:after="0"/>
-        <w:rPr>
-          <w:rFonts w:ascii="Courier New" w:hAnsi="Courier New" w:cs="Courier New"/>
-        </w:rPr>
-      </w:pPr>
-      <w:r>
-        <w:rPr>
-          <w:rFonts w:ascii="Courier New" w:hAnsi="Courier New" w:cs="Courier New"/>
-        </w:rPr>
-        <w:t xml:space="preserve"># </w:t>
-      </w:r>
-      <w:proofErr w:type="spellStart"/>
-      <w:r>
-        <w:rPr>
-          <w:rFonts w:ascii="Courier New" w:hAnsi="Courier New" w:cs="Courier New"/>
-        </w:rPr>
-        <w:t>textIntroA</w:t>
-      </w:r>
-      <w:proofErr w:type="spellEnd"/>
-      <w:r>
-        <w:rPr>
-          <w:rFonts w:ascii="Courier New" w:hAnsi="Courier New" w:cs="Courier New"/>
-        </w:rPr>
-        <w:t xml:space="preserve"> &lt;-   "The Community Burden of Disease (CBD) is an evolving platform to view and explore detailed disease/condition burden and Social Determinants of Health data on multiple levels of geographic granularity in order to answer and generate questions, both simple and complex."</w:t>
-      </w:r>
-    </w:p>
-    <w:p>
-      <w:pPr>
-        <w:spacing w:after="0"/>
-        <w:rPr>
-          <w:rFonts w:ascii="Courier New" w:hAnsi="Courier New" w:cs="Courier New"/>
-        </w:rPr>
-      </w:pPr>
-    </w:p>
-    <w:p>
-      <w:pPr>
-        <w:spacing w:after="0"/>
-        <w:rPr>
-          <w:rFonts w:ascii="Courier New" w:hAnsi="Courier New" w:cs="Courier New"/>
-        </w:rPr>
-      </w:pPr>
-      <w:r>
-        <w:rPr>
-          <w:rFonts w:ascii="Courier New" w:hAnsi="Courier New" w:cs="Courier New"/>
-        </w:rPr>
-        <w:t xml:space="preserve"># </w:t>
-      </w:r>
-      <w:proofErr w:type="spellStart"/>
-      <w:r>
-        <w:rPr>
-          <w:rFonts w:ascii="Courier New" w:hAnsi="Courier New" w:cs="Courier New"/>
-        </w:rPr>
-        <w:t>textIntroB</w:t>
-      </w:r>
-      <w:proofErr w:type="spellEnd"/>
-      <w:r>
-        <w:rPr>
-          <w:rFonts w:ascii="Courier New" w:hAnsi="Courier New" w:cs="Courier New"/>
-        </w:rPr>
-        <w:t xml:space="preserve"> &lt;- "The code and system are written/structured to useable by States and Counties throughout the United States—with any State or County using their own structured input file of events (e.g. deaths), and the CBD system supplying underlying population data, Social Determinates of Health data, and all the processing, calculations, and tools to generate a range of interactive displays of multiple rate and count measures.  The list of disease conditions is based on the Global Burden of Disease system, modified for local public health priorities."</w:t>
-      </w:r>
-    </w:p>
-    <w:p>
-      <w:pPr>
-        <w:spacing w:after="0"/>
-        <w:rPr>
-          <w:rFonts w:ascii="Courier New" w:hAnsi="Courier New" w:cs="Courier New"/>
-        </w:rPr>
-      </w:pPr>
-    </w:p>
-    <w:p>
-      <w:pPr>
-        <w:spacing w:after="0"/>
-        <w:rPr>
-          <w:rFonts w:ascii="Courier New" w:hAnsi="Courier New" w:cs="Courier New"/>
-        </w:rPr>
-      </w:pPr>
-      <w:r>
-        <w:rPr>
-          <w:rFonts w:ascii="Courier New" w:hAnsi="Courier New" w:cs="Courier New"/>
-        </w:rPr>
-        <w:t xml:space="preserve"># </w:t>
-      </w:r>
-      <w:proofErr w:type="spellStart"/>
-      <w:r>
-        <w:rPr>
-          <w:rFonts w:ascii="Courier New" w:hAnsi="Courier New" w:cs="Courier New"/>
-        </w:rPr>
-        <w:t>textIntroC</w:t>
-      </w:r>
-      <w:proofErr w:type="spellEnd"/>
-      <w:r>
-        <w:rPr>
-          <w:rFonts w:ascii="Courier New" w:hAnsi="Courier New" w:cs="Courier New"/>
-        </w:rPr>
-        <w:t xml:space="preserve"> &lt;- "This California State implementation of the CBD, The California Community Burden of Disease and Cost Engine (CCB), currently includes detailed death data and multiple associated measures (e.g. age-adjusted cause-specific Years of Life Lost rates) for 2001 to 2015 at the census tract, community (California Medical Service Study Areas), county, and statewide levels.  The CCB also includes a small set of Social Determinates of Health, and describes their correlations with death outcomes, as a pilot for more robust functionality in this area.  Other short-term road map plans include the addition of burden of disease and costs (charges) based on California Hospital Discharge data, automated report generation, and more."</w:t>
-      </w:r>
-    </w:p>
-    <w:p>
-      <w:pPr>
-        <w:spacing w:after="0"/>
-        <w:rPr>
-          <w:rFonts w:ascii="Courier New" w:hAnsi="Courier New" w:cs="Courier New"/>
-        </w:rPr>
-      </w:pPr>
-    </w:p>
-    <w:p>
-      <w:pPr>
-        <w:spacing w:after="0"/>
-        <w:rPr>
-          <w:rFonts w:ascii="Courier New" w:hAnsi="Courier New" w:cs="Courier New"/>
-        </w:rPr>
-      </w:pPr>
-    </w:p>
-    <w:p>
-      <w:pPr>
-        <w:spacing w:after="0"/>
-        <w:rPr>
-          <w:rFonts w:ascii="Courier New" w:hAnsi="Courier New" w:cs="Courier New"/>
-        </w:rPr>
-      </w:pPr>
-      <w:proofErr w:type="spellStart"/>
-      <w:r>
-        <w:rPr>
-          <w:rFonts w:ascii="Courier New" w:hAnsi="Courier New" w:cs="Courier New"/>
-        </w:rPr>
-        <w:t>textIntroOld</w:t>
-      </w:r>
-      <w:proofErr w:type="spellEnd"/>
-      <w:r>
-        <w:rPr>
-          <w:rFonts w:ascii="Courier New" w:hAnsi="Courier New" w:cs="Courier New"/>
-        </w:rPr>
-        <w:t xml:space="preserve"> &lt;- "The goal of the California Community Burden of Disease and Cost Engine is to provide systematic scientific insight for allocation of Public Health resources, evaluation of Public Health interventions, and other Public Health actions. This initial version of the application displays multiple death-related measures (e.g. Years of Life Lost per 100,000 population, crude and age-adjusted death rate, standard mortality ratios) in interactive rankings charts, </w:t>
-      </w:r>
-      <w:r>
-        <w:rPr>
-          <w:rFonts w:ascii="Courier New" w:hAnsi="Courier New" w:cs="Courier New"/>
-        </w:rPr>
-        <w:lastRenderedPageBreak/>
-        <w:t>maps, and trend lines, for California counties, communities (Medical Service Study Areas), and census tracts for recent years.    At the county level, data are displayed separately for each year,  and at the community or census-tract level are displayed only for the most recent five-year period (combined).  Data for some conditions with very few deaths and/or with other sensitivity considerations are suppressed in this release."</w:t>
+        <w:t>for allocation of Public Health resources, evaluation of Public Health interventions, and other Public Health actions. This initial version of the application displays multiple death-related measures (e.g. Years of Life Lost per 100,000 population, crude and age-adjusted death rate, standard mortality ratios) in interactive rankings charts, maps, and trend lines, for California counties, communities (Medical Service Study Areas), and census tracts for recent years.    At the county level, data are displayed separately for each year,  and at the community or census-tract level are displayed only for the most recent five-year period (combined).  Data for some conditions with very few deaths and/or with other sensitivity considerations are suppressed in this release."</w:t>
       </w:r>
       <w:r>
         <w:rPr>

</xml_diff>

<commit_message>
MINOR edit to text document; caused error in CDPH shiny server
</commit_message>
<xml_diff>
--- a/myCBD/myData/appText/AppTextWord.docx
+++ b/myCBD/myData/appText/AppTextWord.docx
@@ -1049,7 +1049,23 @@
           <w:rFonts w:ascii="Courier New" w:hAnsi="Courier New" w:cs="Courier New"/>
           <w:highlight w:val="green"/>
         </w:rPr>
-        <w:t>oshpdModal &lt;- "&lt;b&gt; There are a number of nuances and sources of possible error in these charts noted in the technical documentation.  Of particular note, the summaries of 'charges' shown, are for just that, &lt;u&gt;charges&lt;/u&gt;, and may well not reflects the actual costs, reimbursements, or payments for those charges. The presentation of these data should be considered preliminary—we are in the midst of assessing optimal ways of grouping conditions/diseases and other aspects of the sharing of these data. We welcome your input. &lt;/b&gt;"</w:t>
+        <w:t>oshpdModal &lt;- "&lt;b&gt; There are a number of nuances and sources of possible error in these charts noted in the technical documentation.  Of particular note, the summaries of 'charges' shown, are for just that, &lt;u&gt;charges&lt;/u&gt;, and may well not reflects the actual costs, reimbursements, or payments for those charges. The presentation of these data should be considered preliminary</w:t>
+      </w:r>
+      <w:r>
+        <w:rPr>
+          <w:rFonts w:ascii="Courier New" w:hAnsi="Courier New" w:cs="Courier New"/>
+          <w:highlight w:val="green"/>
+        </w:rPr>
+        <w:t xml:space="preserve">; </w:t>
+      </w:r>
+      <w:bookmarkStart w:id="0" w:name="_GoBack"/>
+      <w:bookmarkEnd w:id="0"/>
+      <w:r>
+        <w:rPr>
+          <w:rFonts w:ascii="Courier New" w:hAnsi="Courier New" w:cs="Courier New"/>
+          <w:highlight w:val="green"/>
+        </w:rPr>
+        <w:t>we are in the midst of assessing optimal ways of grouping conditions/diseases and other aspects of the sharing of these data. We welcome your input. &lt;/b&gt;"</w:t>
       </w:r>
     </w:p>
     <w:p>
@@ -5920,8 +5936,6 @@
           <w:rFonts w:ascii="Courier New" w:hAnsi="Courier New" w:cs="Courier New"/>
         </w:rPr>
       </w:pPr>
-      <w:bookmarkStart w:id="0" w:name="_GoBack"/>
-      <w:bookmarkEnd w:id="0"/>
     </w:p>
     <w:sectPr>
       <w:pgSz w:w="12240" w:h="15840"/>

</xml_diff>